<commit_message>
static files work. rebuilding website.
</commit_message>
<xml_diff>
--- a/cv/CV.docx
+++ b/cv/CV.docx
@@ -6,14 +6,6 @@
       <w:tblPr>
         <w:tblStyle w:val="TableGrid"/>
         <w:tblW w:w="9355" w:type="dxa"/>
-        <w:tblBorders>
-          <w:top w:val="single" w:sz="4" w:space="0" w:color="FFFFFF" w:themeColor="background1"/>
-          <w:left w:val="single" w:sz="4" w:space="0" w:color="FFFFFF" w:themeColor="background1"/>
-          <w:bottom w:val="single" w:sz="4" w:space="0" w:color="FFFFFF" w:themeColor="background1"/>
-          <w:right w:val="single" w:sz="4" w:space="0" w:color="FFFFFF" w:themeColor="background1"/>
-          <w:insideH w:val="single" w:sz="4" w:space="0" w:color="FFFFFF" w:themeColor="background1"/>
-          <w:insideV w:val="single" w:sz="4" w:space="0" w:color="FFFFFF" w:themeColor="background1"/>
-        </w:tblBorders>
         <w:tblLook w:val="04A0" w:firstRow="1" w:lastRow="0" w:firstColumn="1" w:lastColumn="0" w:noHBand="0" w:noVBand="1"/>
       </w:tblPr>
       <w:tblGrid>
@@ -193,7 +185,7 @@
                   <w:sz w:val="20"/>
                   <w:szCs w:val="20"/>
                 </w:rPr>
-                <w:t>chi-jui.wu.15@ucl.ac.uk</w:t>
+                <w:t>info@chijuiwu.space</w:t>
               </w:r>
             </w:hyperlink>
           </w:p>
@@ -336,6 +328,9 @@
         </w:tc>
       </w:tr>
       <w:tr>
+        <w:trPr>
+          <w:trHeight w:val="260"/>
+        </w:trPr>
         <w:tc>
           <w:tcPr>
             <w:tcW w:w="2325" w:type="dxa"/>
@@ -344,8 +339,8 @@
             <w:pPr>
               <w:rPr>
                 <w:rFonts w:cstheme="minorHAnsi"/>
-                <w:sz w:val="40"/>
-                <w:szCs w:val="40"/>
+                <w:sz w:val="20"/>
+                <w:szCs w:val="20"/>
               </w:rPr>
             </w:pPr>
           </w:p>
@@ -367,9 +362,27 @@
         </w:tc>
       </w:tr>
       <w:tr>
+        <w:trPr>
+          <w:trHeight w:val="260"/>
+        </w:trPr>
         <w:tc>
           <w:tcPr>
             <w:tcW w:w="2325" w:type="dxa"/>
+          </w:tcPr>
+          <w:p>
+            <w:pPr>
+              <w:rPr>
+                <w:rFonts w:cstheme="minorHAnsi"/>
+                <w:sz w:val="20"/>
+                <w:szCs w:val="20"/>
+              </w:rPr>
+            </w:pPr>
+          </w:p>
+        </w:tc>
+        <w:tc>
+          <w:tcPr>
+            <w:tcW w:w="7030" w:type="dxa"/>
+            <w:gridSpan w:val="2"/>
           </w:tcPr>
           <w:p>
             <w:pPr>
@@ -379,154 +392,58 @@
                 <w:szCs w:val="24"/>
               </w:rPr>
             </w:pPr>
-          </w:p>
-          <w:p>
-            <w:pPr>
-              <w:jc w:val="right"/>
-              <w:rPr>
-                <w:rFonts w:eastAsia="Microsoft YaHei UI Light" w:cstheme="minorHAnsi"/>
-                <w:sz w:val="16"/>
-                <w:szCs w:val="16"/>
-              </w:rPr>
-            </w:pPr>
-            <w:r>
-              <w:rPr>
-                <w:rFonts w:eastAsia="Microsoft YaHei UI Light" w:cstheme="minorHAnsi"/>
-                <w:sz w:val="16"/>
-                <w:szCs w:val="16"/>
-              </w:rPr>
-              <w:t>2015 - 2016</w:t>
-            </w:r>
-          </w:p>
-          <w:p>
-            <w:pPr>
-              <w:jc w:val="right"/>
-              <w:rPr>
-                <w:rFonts w:eastAsia="Microsoft YaHei UI Light" w:cstheme="minorHAnsi"/>
-                <w:b/>
-                <w:sz w:val="16"/>
-                <w:szCs w:val="16"/>
-              </w:rPr>
-            </w:pPr>
-          </w:p>
-          <w:p>
-            <w:pPr>
-              <w:jc w:val="right"/>
-              <w:rPr>
-                <w:rFonts w:eastAsia="Microsoft YaHei UI Light" w:cstheme="minorHAnsi"/>
-                <w:sz w:val="16"/>
-                <w:szCs w:val="16"/>
-              </w:rPr>
-            </w:pPr>
-          </w:p>
-          <w:p>
-            <w:pPr>
-              <w:jc w:val="right"/>
-              <w:rPr>
-                <w:rFonts w:eastAsia="Microsoft YaHei UI Light" w:cstheme="minorHAnsi"/>
-                <w:sz w:val="16"/>
-                <w:szCs w:val="16"/>
-              </w:rPr>
-            </w:pPr>
-          </w:p>
-          <w:p>
-            <w:pPr>
-              <w:jc w:val="right"/>
-              <w:rPr>
-                <w:rFonts w:eastAsia="Microsoft YaHei UI Light" w:cstheme="minorHAnsi"/>
-                <w:sz w:val="16"/>
-                <w:szCs w:val="16"/>
-              </w:rPr>
-            </w:pPr>
-          </w:p>
-          <w:p>
-            <w:pPr>
-              <w:jc w:val="right"/>
-              <w:rPr>
-                <w:rFonts w:eastAsia="Microsoft YaHei UI Light" w:cstheme="minorHAnsi"/>
-                <w:sz w:val="16"/>
-                <w:szCs w:val="16"/>
-              </w:rPr>
-            </w:pPr>
-            <w:r>
-              <w:rPr>
-                <w:rFonts w:eastAsia="Microsoft YaHei UI Light" w:cstheme="minorHAnsi"/>
-                <w:sz w:val="16"/>
-                <w:szCs w:val="16"/>
-              </w:rPr>
-              <w:t>2011 – 2015</w:t>
-            </w:r>
-          </w:p>
-          <w:p>
-            <w:pPr>
-              <w:jc w:val="right"/>
-              <w:rPr>
-                <w:rFonts w:eastAsia="Microsoft YaHei UI Light" w:cstheme="minorHAnsi"/>
-                <w:b/>
-                <w:sz w:val="16"/>
-                <w:szCs w:val="16"/>
-              </w:rPr>
-            </w:pPr>
-          </w:p>
-          <w:p>
-            <w:pPr>
-              <w:jc w:val="right"/>
-              <w:rPr>
-                <w:rFonts w:eastAsia="Microsoft YaHei UI Light" w:cstheme="minorHAnsi"/>
-                <w:b/>
-                <w:sz w:val="16"/>
-                <w:szCs w:val="16"/>
-              </w:rPr>
-            </w:pPr>
-          </w:p>
-          <w:p>
-            <w:pPr>
-              <w:jc w:val="right"/>
-              <w:rPr>
-                <w:rFonts w:eastAsia="Microsoft YaHei UI Light" w:cstheme="minorHAnsi"/>
-                <w:b/>
-                <w:sz w:val="16"/>
-                <w:szCs w:val="16"/>
-              </w:rPr>
-            </w:pPr>
-          </w:p>
-          <w:p>
-            <w:pPr>
-              <w:jc w:val="right"/>
-              <w:rPr>
-                <w:rFonts w:eastAsia="Microsoft YaHei UI Light" w:cstheme="minorHAnsi"/>
-                <w:b/>
-                <w:sz w:val="16"/>
-                <w:szCs w:val="16"/>
-              </w:rPr>
-            </w:pPr>
-          </w:p>
-          <w:p>
-            <w:pPr>
-              <w:jc w:val="right"/>
-              <w:rPr>
-                <w:rFonts w:eastAsia="Microsoft YaHei UI Light" w:cstheme="minorHAnsi"/>
-                <w:sz w:val="16"/>
-                <w:szCs w:val="16"/>
-              </w:rPr>
-            </w:pPr>
-            <w:r>
-              <w:rPr>
-                <w:rFonts w:eastAsia="Microsoft YaHei UI Light" w:cstheme="minorHAnsi"/>
-                <w:sz w:val="16"/>
-                <w:szCs w:val="16"/>
-              </w:rPr>
-              <w:t>2007 – 2011</w:t>
-            </w:r>
-          </w:p>
-          <w:p>
-            <w:pPr>
-              <w:jc w:val="right"/>
-              <w:rPr>
-                <w:rFonts w:eastAsia="Microsoft YaHei UI Light" w:cstheme="minorHAnsi"/>
-                <w:b/>
-                <w:sz w:val="16"/>
-                <w:szCs w:val="16"/>
+            <w:r>
+              <w:rPr>
+                <w:rFonts w:eastAsia="Microsoft YaHei UI Light" w:cstheme="minorHAnsi"/>
+                <w:sz w:val="24"/>
+                <w:szCs w:val="24"/>
+              </w:rPr>
+              <w:t xml:space="preserve">RESEARCH </w:t>
+            </w:r>
+            <w:r>
+              <w:rPr>
+                <w:rFonts w:eastAsia="Microsoft YaHei UI Light" w:cstheme="minorHAnsi"/>
+                <w:sz w:val="24"/>
+                <w:szCs w:val="24"/>
+              </w:rPr>
+              <w:t>INTERESTS</w:t>
+            </w:r>
+            <w:bookmarkStart w:id="0" w:name="_GoBack"/>
+            <w:bookmarkEnd w:id="0"/>
+          </w:p>
+          <w:p>
+            <w:pPr>
+              <w:rPr>
+                <w:rFonts w:eastAsia="Microsoft YaHei UI Light" w:cstheme="minorHAnsi"/>
+                <w:sz w:val="20"/>
+                <w:szCs w:val="24"/>
+              </w:rPr>
+            </w:pPr>
+            <w:r>
+              <w:rPr>
+                <w:rFonts w:eastAsia="Microsoft YaHei UI Light" w:cstheme="minorHAnsi"/>
+                <w:sz w:val="20"/>
+                <w:szCs w:val="24"/>
+              </w:rPr>
+              <w:t xml:space="preserve">I am interested in building tools for </w:t>
+            </w:r>
+          </w:p>
+        </w:tc>
+      </w:tr>
+      <w:tr>
+        <w:trPr>
+          <w:trHeight w:val="260"/>
+        </w:trPr>
+        <w:tc>
+          <w:tcPr>
+            <w:tcW w:w="2325" w:type="dxa"/>
+          </w:tcPr>
+          <w:p>
+            <w:pPr>
+              <w:rPr>
+                <w:rFonts w:cstheme="minorHAnsi"/>
+                <w:sz w:val="20"/>
+                <w:szCs w:val="20"/>
               </w:rPr>
             </w:pPr>
           </w:p>
@@ -540,167 +457,335 @@
             <w:pPr>
               <w:rPr>
                 <w:rFonts w:eastAsia="Microsoft YaHei UI Light" w:cstheme="minorHAnsi"/>
+                <w:sz w:val="20"/>
+                <w:szCs w:val="20"/>
+              </w:rPr>
+            </w:pPr>
+          </w:p>
+        </w:tc>
+      </w:tr>
+      <w:tr>
+        <w:tc>
+          <w:tcPr>
+            <w:tcW w:w="2325" w:type="dxa"/>
+          </w:tcPr>
+          <w:p>
+            <w:pPr>
+              <w:rPr>
+                <w:rFonts w:eastAsia="Microsoft YaHei UI Light" w:cstheme="minorHAnsi"/>
                 <w:sz w:val="24"/>
                 <w:szCs w:val="24"/>
               </w:rPr>
             </w:pPr>
-            <w:r>
+          </w:p>
+          <w:p>
+            <w:pPr>
+              <w:jc w:val="right"/>
+              <w:rPr>
+                <w:rFonts w:eastAsia="Microsoft YaHei UI Light" w:cstheme="minorHAnsi"/>
+                <w:sz w:val="16"/>
+                <w:szCs w:val="16"/>
+              </w:rPr>
+            </w:pPr>
+            <w:r>
+              <w:rPr>
+                <w:rFonts w:eastAsia="Microsoft YaHei UI Light" w:cstheme="minorHAnsi"/>
+                <w:sz w:val="16"/>
+                <w:szCs w:val="16"/>
+              </w:rPr>
+              <w:t>2015 - 2016</w:t>
+            </w:r>
+          </w:p>
+          <w:p>
+            <w:pPr>
+              <w:jc w:val="right"/>
+              <w:rPr>
+                <w:rFonts w:eastAsia="Microsoft YaHei UI Light" w:cstheme="minorHAnsi"/>
+                <w:b/>
+                <w:sz w:val="16"/>
+                <w:szCs w:val="16"/>
+              </w:rPr>
+            </w:pPr>
+          </w:p>
+          <w:p>
+            <w:pPr>
+              <w:jc w:val="right"/>
+              <w:rPr>
+                <w:rFonts w:eastAsia="Microsoft YaHei UI Light" w:cstheme="minorHAnsi"/>
+                <w:sz w:val="16"/>
+                <w:szCs w:val="16"/>
+              </w:rPr>
+            </w:pPr>
+          </w:p>
+          <w:p>
+            <w:pPr>
+              <w:jc w:val="right"/>
+              <w:rPr>
+                <w:rFonts w:eastAsia="Microsoft YaHei UI Light" w:cstheme="minorHAnsi"/>
+                <w:sz w:val="16"/>
+                <w:szCs w:val="16"/>
+              </w:rPr>
+            </w:pPr>
+          </w:p>
+          <w:p>
+            <w:pPr>
+              <w:jc w:val="right"/>
+              <w:rPr>
+                <w:rFonts w:eastAsia="Microsoft YaHei UI Light" w:cstheme="minorHAnsi"/>
+                <w:sz w:val="16"/>
+                <w:szCs w:val="16"/>
+              </w:rPr>
+            </w:pPr>
+          </w:p>
+          <w:p>
+            <w:pPr>
+              <w:jc w:val="right"/>
+              <w:rPr>
+                <w:rFonts w:eastAsia="Microsoft YaHei UI Light" w:cstheme="minorHAnsi"/>
+                <w:sz w:val="16"/>
+                <w:szCs w:val="16"/>
+              </w:rPr>
+            </w:pPr>
+            <w:r>
+              <w:rPr>
+                <w:rFonts w:eastAsia="Microsoft YaHei UI Light" w:cstheme="minorHAnsi"/>
+                <w:sz w:val="16"/>
+                <w:szCs w:val="16"/>
+              </w:rPr>
+              <w:t>2011 – 2015</w:t>
+            </w:r>
+          </w:p>
+          <w:p>
+            <w:pPr>
+              <w:jc w:val="right"/>
+              <w:rPr>
+                <w:rFonts w:eastAsia="Microsoft YaHei UI Light" w:cstheme="minorHAnsi"/>
+                <w:b/>
+                <w:sz w:val="16"/>
+                <w:szCs w:val="16"/>
+              </w:rPr>
+            </w:pPr>
+          </w:p>
+          <w:p>
+            <w:pPr>
+              <w:jc w:val="right"/>
+              <w:rPr>
+                <w:rFonts w:eastAsia="Microsoft YaHei UI Light" w:cstheme="minorHAnsi"/>
+                <w:b/>
+                <w:sz w:val="16"/>
+                <w:szCs w:val="16"/>
+              </w:rPr>
+            </w:pPr>
+          </w:p>
+          <w:p>
+            <w:pPr>
+              <w:jc w:val="right"/>
+              <w:rPr>
+                <w:rFonts w:eastAsia="Microsoft YaHei UI Light" w:cstheme="minorHAnsi"/>
+                <w:b/>
+                <w:sz w:val="16"/>
+                <w:szCs w:val="16"/>
+              </w:rPr>
+            </w:pPr>
+          </w:p>
+          <w:p>
+            <w:pPr>
+              <w:jc w:val="right"/>
+              <w:rPr>
+                <w:rFonts w:eastAsia="Microsoft YaHei UI Light" w:cstheme="minorHAnsi"/>
+                <w:b/>
+                <w:sz w:val="16"/>
+                <w:szCs w:val="16"/>
+              </w:rPr>
+            </w:pPr>
+          </w:p>
+          <w:p>
+            <w:pPr>
+              <w:jc w:val="right"/>
+              <w:rPr>
+                <w:rFonts w:eastAsia="Microsoft YaHei UI Light" w:cstheme="minorHAnsi"/>
+                <w:sz w:val="16"/>
+                <w:szCs w:val="16"/>
+              </w:rPr>
+            </w:pPr>
+            <w:r>
+              <w:rPr>
+                <w:rFonts w:eastAsia="Microsoft YaHei UI Light" w:cstheme="minorHAnsi"/>
+                <w:sz w:val="16"/>
+                <w:szCs w:val="16"/>
+              </w:rPr>
+              <w:t>2007 – 2011</w:t>
+            </w:r>
+          </w:p>
+          <w:p>
+            <w:pPr>
+              <w:jc w:val="right"/>
+              <w:rPr>
+                <w:rFonts w:eastAsia="Microsoft YaHei UI Light" w:cstheme="minorHAnsi"/>
+                <w:b/>
+                <w:sz w:val="16"/>
+                <w:szCs w:val="16"/>
+              </w:rPr>
+            </w:pPr>
+          </w:p>
+        </w:tc>
+        <w:tc>
+          <w:tcPr>
+            <w:tcW w:w="7030" w:type="dxa"/>
+            <w:gridSpan w:val="2"/>
+          </w:tcPr>
+          <w:p>
+            <w:pPr>
               <w:rPr>
                 <w:rFonts w:eastAsia="Microsoft YaHei UI Light" w:cstheme="minorHAnsi"/>
                 <w:sz w:val="24"/>
                 <w:szCs w:val="24"/>
               </w:rPr>
-              <w:t>EDUCATION</w:t>
-            </w:r>
-          </w:p>
-          <w:p>
-            <w:pPr>
-              <w:rPr>
-                <w:rFonts w:eastAsia="Microsoft YaHei UI Light" w:cstheme="minorHAnsi"/>
-                <w:b/>
-                <w:sz w:val="16"/>
-                <w:szCs w:val="16"/>
-              </w:rPr>
-            </w:pPr>
-            <w:proofErr w:type="spellStart"/>
-            <w:r>
-              <w:rPr>
-                <w:rFonts w:eastAsia="Microsoft YaHei UI Light" w:cstheme="minorHAnsi"/>
-                <w:b/>
-                <w:sz w:val="16"/>
-                <w:szCs w:val="16"/>
-              </w:rPr>
-              <w:t>MRes</w:t>
-            </w:r>
-            <w:proofErr w:type="spellEnd"/>
-            <w:r>
-              <w:rPr>
-                <w:rFonts w:eastAsia="Microsoft YaHei UI Light" w:cstheme="minorHAnsi"/>
-                <w:b/>
-                <w:sz w:val="16"/>
-                <w:szCs w:val="16"/>
-              </w:rPr>
-              <w:t xml:space="preserve">. Computational Statistics and Machine Learning, </w:t>
-            </w:r>
-            <w:r>
-              <w:rPr>
-                <w:rFonts w:eastAsia="Microsoft YaHei UI Light" w:cstheme="minorHAnsi"/>
-                <w:i/>
-                <w:sz w:val="16"/>
-                <w:szCs w:val="16"/>
-              </w:rPr>
-              <w:t>Distinction</w:t>
-            </w:r>
-          </w:p>
-          <w:p>
-            <w:pPr>
-              <w:rPr>
-                <w:rFonts w:eastAsia="Microsoft YaHei UI Light" w:cstheme="minorHAnsi"/>
-                <w:b/>
-                <w:sz w:val="16"/>
-                <w:szCs w:val="16"/>
-              </w:rPr>
-            </w:pPr>
-            <w:r>
-              <w:rPr>
-                <w:rFonts w:eastAsia="Microsoft YaHei UI Light" w:cstheme="minorHAnsi"/>
-                <w:b/>
-                <w:sz w:val="16"/>
-                <w:szCs w:val="16"/>
-              </w:rPr>
-              <w:t xml:space="preserve">University College London </w:t>
-            </w:r>
-            <w:r>
-              <w:rPr>
-                <w:rFonts w:eastAsia="Microsoft YaHei UI Light" w:cstheme="minorHAnsi"/>
-                <w:sz w:val="16"/>
-                <w:szCs w:val="16"/>
-              </w:rPr>
-              <w:t>(United Kingdom</w:t>
-            </w:r>
-            <w:r>
-              <w:rPr>
-                <w:rFonts w:eastAsia="Microsoft YaHei UI Light" w:cstheme="minorHAnsi"/>
-                <w:sz w:val="16"/>
-                <w:szCs w:val="16"/>
-              </w:rPr>
-              <w:t>)</w:t>
-            </w:r>
-            <w:bookmarkStart w:id="0" w:name="_GoBack"/>
-            <w:bookmarkEnd w:id="0"/>
-          </w:p>
-          <w:p>
-            <w:pPr>
-              <w:rPr>
-                <w:rFonts w:eastAsia="Microsoft YaHei UI Light" w:cstheme="minorHAnsi"/>
-                <w:sz w:val="16"/>
-                <w:szCs w:val="16"/>
-              </w:rPr>
-            </w:pPr>
-            <w:r>
-              <w:rPr>
-                <w:rFonts w:eastAsia="Microsoft YaHei UI Light" w:cstheme="minorHAnsi"/>
-                <w:sz w:val="16"/>
-                <w:szCs w:val="16"/>
-              </w:rPr>
-              <w:t>Publication</w:t>
-            </w:r>
-            <w:r>
-              <w:rPr>
-                <w:rFonts w:eastAsia="Microsoft YaHei UI Light" w:cstheme="minorHAnsi"/>
-                <w:sz w:val="16"/>
-                <w:szCs w:val="16"/>
-              </w:rPr>
-              <w:t xml:space="preserve">: </w:t>
-            </w:r>
-            <w:r>
-              <w:rPr>
-                <w:rFonts w:eastAsia="Microsoft YaHei UI Light" w:cstheme="minorHAnsi"/>
-                <w:sz w:val="16"/>
-                <w:szCs w:val="16"/>
-              </w:rPr>
-              <w:t>[</w:t>
-            </w:r>
-            <w:r>
-              <w:rPr>
-                <w:rFonts w:eastAsia="Microsoft YaHei UI Light" w:cstheme="minorHAnsi"/>
-                <w:sz w:val="16"/>
-                <w:szCs w:val="16"/>
-              </w:rPr>
-              <w:t>C</w:t>
-            </w:r>
-            <w:r>
-              <w:rPr>
-                <w:rFonts w:eastAsia="Microsoft YaHei UI Light" w:cstheme="minorHAnsi"/>
-                <w:sz w:val="16"/>
-                <w:szCs w:val="16"/>
-              </w:rPr>
-              <w:t>.</w:t>
-            </w:r>
-            <w:r>
-              <w:rPr>
-                <w:rFonts w:eastAsia="Microsoft YaHei UI Light" w:cstheme="minorHAnsi"/>
-                <w:sz w:val="16"/>
-                <w:szCs w:val="16"/>
-              </w:rPr>
-              <w:t>1</w:t>
-            </w:r>
-            <w:r>
-              <w:rPr>
-                <w:rFonts w:eastAsia="Microsoft YaHei UI Light" w:cstheme="minorHAnsi"/>
-                <w:sz w:val="16"/>
-                <w:szCs w:val="16"/>
-              </w:rPr>
-              <w:t>]</w:t>
-            </w:r>
-          </w:p>
-          <w:p>
-            <w:pPr>
+            </w:pPr>
+            <w:r>
               <w:rPr>
                 <w:rFonts w:eastAsia="Microsoft YaHei UI Light" w:cstheme="minorHAnsi"/>
                 <w:sz w:val="24"/>
                 <w:szCs w:val="24"/>
               </w:rPr>
+              <w:t>EDUCATION</w:t>
+            </w:r>
+          </w:p>
+          <w:p>
+            <w:pPr>
+              <w:rPr>
+                <w:rFonts w:eastAsia="Microsoft YaHei UI Light" w:cstheme="minorHAnsi"/>
+                <w:b/>
+                <w:sz w:val="16"/>
+                <w:szCs w:val="16"/>
+              </w:rPr>
+            </w:pPr>
+            <w:r>
+              <w:rPr>
+                <w:rFonts w:eastAsia="Microsoft YaHei UI Light" w:cstheme="minorHAnsi"/>
+                <w:b/>
+                <w:sz w:val="16"/>
+                <w:szCs w:val="16"/>
+              </w:rPr>
+              <w:t xml:space="preserve">MRes. Computational Statistics and Machine Learning, </w:t>
+            </w:r>
+            <w:r>
+              <w:rPr>
+                <w:rFonts w:eastAsia="Microsoft YaHei UI Light" w:cstheme="minorHAnsi"/>
+                <w:i/>
+                <w:sz w:val="16"/>
+                <w:szCs w:val="16"/>
+              </w:rPr>
+              <w:t>Distinction</w:t>
+            </w:r>
+          </w:p>
+          <w:p>
+            <w:pPr>
+              <w:rPr>
+                <w:rFonts w:eastAsia="Microsoft YaHei UI Light" w:cstheme="minorHAnsi"/>
+                <w:b/>
+                <w:sz w:val="16"/>
+                <w:szCs w:val="16"/>
+              </w:rPr>
+            </w:pPr>
+            <w:r>
+              <w:rPr>
+                <w:rFonts w:eastAsia="Microsoft YaHei UI Light" w:cstheme="minorHAnsi"/>
+                <w:b/>
+                <w:sz w:val="16"/>
+                <w:szCs w:val="16"/>
+              </w:rPr>
+              <w:t xml:space="preserve">University College London </w:t>
+            </w:r>
+            <w:r>
+              <w:rPr>
+                <w:rFonts w:eastAsia="Microsoft YaHei UI Light" w:cstheme="minorHAnsi"/>
+                <w:sz w:val="16"/>
+                <w:szCs w:val="16"/>
+              </w:rPr>
+              <w:t>(United Kingdom</w:t>
+            </w:r>
+            <w:r>
+              <w:rPr>
+                <w:rFonts w:eastAsia="Microsoft YaHei UI Light" w:cstheme="minorHAnsi"/>
+                <w:sz w:val="16"/>
+                <w:szCs w:val="16"/>
+              </w:rPr>
+              <w:t>)</w:t>
+            </w:r>
+          </w:p>
+          <w:p>
+            <w:pPr>
+              <w:rPr>
+                <w:rFonts w:eastAsia="Microsoft YaHei UI Light" w:cstheme="minorHAnsi"/>
+                <w:sz w:val="16"/>
+                <w:szCs w:val="16"/>
+              </w:rPr>
+            </w:pPr>
+            <w:r>
+              <w:rPr>
+                <w:rFonts w:eastAsia="Microsoft YaHei UI Light" w:cstheme="minorHAnsi"/>
+                <w:sz w:val="16"/>
+                <w:szCs w:val="16"/>
+              </w:rPr>
+              <w:t>Publication</w:t>
+            </w:r>
+            <w:r>
+              <w:rPr>
+                <w:rFonts w:eastAsia="Microsoft YaHei UI Light" w:cstheme="minorHAnsi"/>
+                <w:sz w:val="16"/>
+                <w:szCs w:val="16"/>
+              </w:rPr>
+              <w:t xml:space="preserve">: </w:t>
+            </w:r>
+            <w:r>
+              <w:rPr>
+                <w:rFonts w:eastAsia="Microsoft YaHei UI Light" w:cstheme="minorHAnsi"/>
+                <w:sz w:val="16"/>
+                <w:szCs w:val="16"/>
+              </w:rPr>
+              <w:t>[</w:t>
+            </w:r>
+            <w:r>
+              <w:rPr>
+                <w:rFonts w:eastAsia="Microsoft YaHei UI Light" w:cstheme="minorHAnsi"/>
+                <w:sz w:val="16"/>
+                <w:szCs w:val="16"/>
+              </w:rPr>
+              <w:t>C</w:t>
+            </w:r>
+            <w:r>
+              <w:rPr>
+                <w:rFonts w:eastAsia="Microsoft YaHei UI Light" w:cstheme="minorHAnsi"/>
+                <w:sz w:val="16"/>
+                <w:szCs w:val="16"/>
+              </w:rPr>
+              <w:t>.</w:t>
+            </w:r>
+            <w:r>
+              <w:rPr>
+                <w:rFonts w:eastAsia="Microsoft YaHei UI Light" w:cstheme="minorHAnsi"/>
+                <w:sz w:val="16"/>
+                <w:szCs w:val="16"/>
+              </w:rPr>
+              <w:t>1</w:t>
+            </w:r>
+            <w:r>
+              <w:rPr>
+                <w:rFonts w:eastAsia="Microsoft YaHei UI Light" w:cstheme="minorHAnsi"/>
+                <w:sz w:val="16"/>
+                <w:szCs w:val="16"/>
+              </w:rPr>
+              <w:t>]</w:t>
+            </w:r>
+          </w:p>
+          <w:p>
+            <w:pPr>
+              <w:rPr>
+                <w:rFonts w:eastAsia="Microsoft YaHei UI Light" w:cstheme="minorHAnsi"/>
+                <w:sz w:val="24"/>
+                <w:szCs w:val="24"/>
+              </w:rPr>
             </w:pPr>
             <w:r>
               <w:rPr>
@@ -864,18 +949,8 @@
                 <w:sz w:val="16"/>
                 <w:szCs w:val="16"/>
               </w:rPr>
-              <w:t>Supervisor: David Harris-</w:t>
-            </w:r>
-            <w:proofErr w:type="spellStart"/>
-            <w:r>
-              <w:rPr>
-                <w:rFonts w:eastAsia="Microsoft YaHei UI Light" w:cstheme="minorHAnsi"/>
-                <w:sz w:val="16"/>
-                <w:szCs w:val="16"/>
-              </w:rPr>
-              <w:t>Birtill</w:t>
-            </w:r>
-            <w:proofErr w:type="spellEnd"/>
+              <w:t>Supervisor: David Harris-Birtill</w:t>
+            </w:r>
           </w:p>
           <w:p>
             <w:pPr>
@@ -950,9 +1025,9 @@
           <w:p>
             <w:pPr>
               <w:rPr>
-                <w:rFonts w:cstheme="minorHAnsi"/>
-                <w:sz w:val="40"/>
-                <w:szCs w:val="40"/>
+                <w:rFonts w:eastAsia="Microsoft YaHei UI Light" w:cstheme="minorHAnsi"/>
+                <w:sz w:val="24"/>
+                <w:szCs w:val="24"/>
               </w:rPr>
             </w:pPr>
           </w:p>
@@ -966,8 +1041,8 @@
             <w:pPr>
               <w:rPr>
                 <w:rFonts w:eastAsia="Microsoft YaHei UI Light" w:cstheme="minorHAnsi"/>
-                <w:sz w:val="20"/>
-                <w:szCs w:val="20"/>
+                <w:sz w:val="24"/>
+                <w:szCs w:val="24"/>
               </w:rPr>
             </w:pPr>
           </w:p>
@@ -1002,108 +1077,73 @@
                 <w:sz w:val="16"/>
                 <w:szCs w:val="16"/>
               </w:rPr>
-              <w:t>12/2016 – 01/2018</w:t>
-            </w:r>
-          </w:p>
-          <w:p>
-            <w:pPr>
-              <w:jc w:val="right"/>
-              <w:rPr>
-                <w:rFonts w:eastAsia="Microsoft YaHei UI Light" w:cstheme="minorHAnsi"/>
-                <w:b/>
-                <w:sz w:val="16"/>
-                <w:szCs w:val="16"/>
-              </w:rPr>
-            </w:pPr>
-          </w:p>
-          <w:p>
-            <w:pPr>
-              <w:jc w:val="right"/>
-              <w:rPr>
-                <w:rFonts w:eastAsia="Microsoft YaHei UI Light" w:cstheme="minorHAnsi"/>
-                <w:b/>
-                <w:sz w:val="16"/>
-                <w:szCs w:val="16"/>
-              </w:rPr>
-            </w:pPr>
-          </w:p>
-          <w:p>
-            <w:pPr>
-              <w:jc w:val="right"/>
-              <w:rPr>
-                <w:rFonts w:eastAsia="Microsoft YaHei UI Light" w:cstheme="minorHAnsi"/>
-                <w:sz w:val="16"/>
-                <w:szCs w:val="16"/>
-              </w:rPr>
-            </w:pPr>
-            <w:r>
-              <w:rPr>
-                <w:rFonts w:eastAsia="Microsoft YaHei UI Light" w:cstheme="minorHAnsi"/>
-                <w:sz w:val="16"/>
-                <w:szCs w:val="16"/>
-              </w:rPr>
-              <w:t>06/2015 – 09/2015</w:t>
-            </w:r>
-          </w:p>
-          <w:p>
-            <w:pPr>
-              <w:jc w:val="right"/>
-              <w:rPr>
-                <w:rFonts w:eastAsia="Microsoft YaHei UI Light" w:cstheme="minorHAnsi"/>
-                <w:b/>
-                <w:sz w:val="16"/>
-                <w:szCs w:val="16"/>
-              </w:rPr>
-            </w:pPr>
-          </w:p>
-          <w:p>
-            <w:pPr>
-              <w:jc w:val="right"/>
-              <w:rPr>
-                <w:rFonts w:eastAsia="Microsoft YaHei UI Light" w:cstheme="minorHAnsi"/>
-                <w:sz w:val="16"/>
-                <w:szCs w:val="16"/>
-              </w:rPr>
-            </w:pPr>
-          </w:p>
-          <w:p>
-            <w:pPr>
-              <w:jc w:val="right"/>
-              <w:rPr>
-                <w:rFonts w:eastAsia="Microsoft YaHei UI Light" w:cstheme="minorHAnsi"/>
-                <w:sz w:val="16"/>
-                <w:szCs w:val="16"/>
-              </w:rPr>
-            </w:pPr>
-          </w:p>
-          <w:p>
-            <w:pPr>
-              <w:jc w:val="right"/>
-              <w:rPr>
-                <w:rFonts w:eastAsia="Microsoft YaHei UI Light" w:cstheme="minorHAnsi"/>
-                <w:sz w:val="16"/>
-                <w:szCs w:val="16"/>
-              </w:rPr>
-            </w:pPr>
-            <w:r>
-              <w:rPr>
-                <w:rFonts w:eastAsia="Microsoft YaHei UI Light" w:cstheme="minorHAnsi"/>
-                <w:sz w:val="16"/>
-                <w:szCs w:val="16"/>
-              </w:rPr>
-              <w:t>06/2014 – 09/2014</w:t>
-            </w:r>
-          </w:p>
-          <w:p>
-            <w:pPr>
-              <w:jc w:val="right"/>
-              <w:rPr>
-                <w:rFonts w:eastAsia="Microsoft YaHei UI Light" w:cstheme="minorHAnsi"/>
-                <w:b/>
-                <w:sz w:val="16"/>
-                <w:szCs w:val="16"/>
-              </w:rPr>
-            </w:pPr>
+              <w:t xml:space="preserve"> [</w:t>
+            </w:r>
+            <w:r>
+              <w:rPr>
+                <w:rFonts w:eastAsia="Microsoft YaHei UI Light" w:cstheme="minorHAnsi"/>
+                <w:sz w:val="16"/>
+                <w:szCs w:val="16"/>
+              </w:rPr>
+              <w:t>C.1</w:t>
+            </w:r>
+            <w:r>
+              <w:rPr>
+                <w:rFonts w:eastAsia="Microsoft YaHei UI Light" w:cstheme="minorHAnsi"/>
+                <w:sz w:val="16"/>
+                <w:szCs w:val="16"/>
+              </w:rPr>
+              <w:t>]</w:t>
+            </w:r>
+          </w:p>
+          <w:p>
+            <w:pPr>
+              <w:jc w:val="right"/>
+              <w:rPr>
+                <w:rFonts w:eastAsia="Microsoft YaHei UI Light" w:cstheme="minorHAnsi"/>
+                <w:sz w:val="16"/>
+                <w:szCs w:val="16"/>
+              </w:rPr>
+            </w:pPr>
+          </w:p>
+          <w:p>
+            <w:pPr>
+              <w:jc w:val="right"/>
+              <w:rPr>
+                <w:rFonts w:eastAsia="Microsoft YaHei UI Light" w:cstheme="minorHAnsi"/>
+                <w:sz w:val="16"/>
+                <w:szCs w:val="16"/>
+              </w:rPr>
+            </w:pPr>
+          </w:p>
+          <w:p>
+            <w:pPr>
+              <w:jc w:val="right"/>
+              <w:rPr>
+                <w:rFonts w:eastAsia="Microsoft YaHei UI Light" w:cstheme="minorHAnsi"/>
+                <w:sz w:val="16"/>
+                <w:szCs w:val="16"/>
+              </w:rPr>
+            </w:pPr>
+          </w:p>
+          <w:p>
+            <w:pPr>
+              <w:jc w:val="right"/>
+              <w:rPr>
+                <w:rFonts w:eastAsia="Microsoft YaHei UI Light" w:cstheme="minorHAnsi"/>
+                <w:b/>
+                <w:sz w:val="16"/>
+                <w:szCs w:val="16"/>
+              </w:rPr>
+            </w:pPr>
+            <w:r>
+              <w:rPr>
+                <w:rFonts w:eastAsia="Microsoft YaHei UI Light" w:cstheme="minorHAnsi"/>
+                <w:sz w:val="16"/>
+                <w:szCs w:val="16"/>
+              </w:rPr>
+              <w:t>[J.1]</w:t>
+            </w:r>
           </w:p>
         </w:tc>
         <w:tc>
@@ -1125,24 +1165,277 @@
                 <w:sz w:val="24"/>
                 <w:szCs w:val="24"/>
               </w:rPr>
-              <w:t xml:space="preserve">EMPLOYMENT </w:t>
-            </w:r>
-            <w:r>
+              <w:t>PUBLICATIONS</w:t>
+            </w:r>
+          </w:p>
+          <w:p>
+            <w:pPr>
+              <w:rPr>
+                <w:rFonts w:cstheme="minorHAnsi"/>
+                <w:sz w:val="16"/>
+                <w:szCs w:val="16"/>
+              </w:rPr>
+            </w:pPr>
+            <w:r>
+              <w:rPr>
+                <w:rFonts w:cstheme="minorHAnsi"/>
+                <w:b/>
+                <w:sz w:val="16"/>
+                <w:szCs w:val="16"/>
+              </w:rPr>
+              <w:t>Wu, CJ.</w:t>
+            </w:r>
+            <w:r>
+              <w:rPr>
+                <w:rFonts w:cstheme="minorHAnsi"/>
+                <w:sz w:val="16"/>
+                <w:szCs w:val="16"/>
+              </w:rPr>
+              <w:t xml:space="preserve">, Houben, S., Marquardt, N. (2017) </w:t>
+            </w:r>
+            <w:r>
+              <w:rPr>
+                <w:sz w:val="16"/>
+                <w:szCs w:val="16"/>
+              </w:rPr>
+              <w:t>EagleSense: Tracking People and Devices in Interactive Spaces using Real-Time Top-View Depth-Sensing</w:t>
+            </w:r>
+            <w:r>
+              <w:rPr>
+                <w:rFonts w:cstheme="minorHAnsi"/>
+                <w:sz w:val="16"/>
+                <w:szCs w:val="16"/>
+              </w:rPr>
+              <w:t xml:space="preserve">. To Appear In </w:t>
+            </w:r>
+            <w:r>
+              <w:rPr>
+                <w:rFonts w:cstheme="minorHAnsi"/>
+                <w:i/>
+                <w:sz w:val="16"/>
+                <w:szCs w:val="16"/>
+              </w:rPr>
+              <w:t>Proceedings of the 35th Annual ACM Conference on Human Factors in Computing Systems (CHI ’17)</w:t>
+            </w:r>
+            <w:r>
+              <w:rPr>
+                <w:rFonts w:cstheme="minorHAnsi"/>
+                <w:sz w:val="16"/>
+                <w:szCs w:val="16"/>
+              </w:rPr>
+              <w:t>. ACM, New York, USA.</w:t>
+            </w:r>
+          </w:p>
+          <w:p>
+            <w:pPr>
+              <w:rPr>
+                <w:rFonts w:eastAsia="Microsoft YaHei UI Light" w:cstheme="minorHAnsi"/>
+                <w:b/>
+                <w:sz w:val="16"/>
+                <w:szCs w:val="16"/>
+              </w:rPr>
+            </w:pPr>
+          </w:p>
+          <w:p>
+            <w:pPr>
+              <w:rPr>
+                <w:rFonts w:eastAsia="Microsoft YaHei UI Light" w:cstheme="minorHAnsi"/>
+                <w:b/>
+                <w:sz w:val="16"/>
+                <w:szCs w:val="16"/>
+              </w:rPr>
+            </w:pPr>
+            <w:r>
+              <w:rPr>
+                <w:rFonts w:cstheme="minorHAnsi"/>
+                <w:b/>
+                <w:spacing w:val="4"/>
+                <w:sz w:val="16"/>
+                <w:szCs w:val="16"/>
+                <w:shd w:val="clear" w:color="auto" w:fill="FCFCFC"/>
+              </w:rPr>
+              <w:t>Wu, CJ.</w:t>
+            </w:r>
+            <w:r>
+              <w:rPr>
+                <w:rFonts w:cstheme="minorHAnsi"/>
+                <w:spacing w:val="4"/>
+                <w:sz w:val="16"/>
+                <w:szCs w:val="16"/>
+                <w:shd w:val="clear" w:color="auto" w:fill="FCFCFC"/>
+              </w:rPr>
+              <w:t xml:space="preserve">, Quigley, A., Harris-Birtill, D. (2016) Out of Sight: A Toolkit for Tracking Occluded Human Joint Positions. In </w:t>
+            </w:r>
+            <w:r>
+              <w:rPr>
+                <w:rFonts w:cstheme="minorHAnsi"/>
+                <w:i/>
+                <w:spacing w:val="4"/>
+                <w:sz w:val="16"/>
+                <w:szCs w:val="16"/>
+                <w:shd w:val="clear" w:color="auto" w:fill="FCFCFC"/>
+              </w:rPr>
+              <w:t>Personal and Ubiquitous Computing</w:t>
+            </w:r>
+            <w:r>
+              <w:rPr>
+                <w:rFonts w:cstheme="minorHAnsi"/>
+                <w:spacing w:val="4"/>
+                <w:sz w:val="16"/>
+                <w:szCs w:val="16"/>
+                <w:shd w:val="clear" w:color="auto" w:fill="FCFCFC"/>
+              </w:rPr>
+              <w:t>. doi:10.1007/s00779-016-0997-6.</w:t>
+            </w:r>
+          </w:p>
+        </w:tc>
+      </w:tr>
+      <w:tr>
+        <w:tc>
+          <w:tcPr>
+            <w:tcW w:w="2325" w:type="dxa"/>
+          </w:tcPr>
+          <w:p>
+            <w:pPr>
               <w:rPr>
                 <w:rFonts w:eastAsia="Microsoft YaHei UI Light" w:cstheme="minorHAnsi"/>
                 <w:sz w:val="24"/>
                 <w:szCs w:val="24"/>
               </w:rPr>
-              <w:t>&amp;</w:t>
-            </w:r>
-            <w:r>
+            </w:pPr>
+          </w:p>
+          <w:p>
+            <w:pPr>
+              <w:jc w:val="right"/>
+              <w:rPr>
+                <w:rFonts w:eastAsia="Microsoft YaHei UI Light" w:cstheme="minorHAnsi"/>
+                <w:sz w:val="16"/>
+                <w:szCs w:val="16"/>
+              </w:rPr>
+            </w:pPr>
+            <w:r>
+              <w:rPr>
+                <w:rFonts w:eastAsia="Microsoft YaHei UI Light" w:cstheme="minorHAnsi"/>
+                <w:sz w:val="16"/>
+                <w:szCs w:val="16"/>
+              </w:rPr>
+              <w:t>12/2016 – 01/2018</w:t>
+            </w:r>
+          </w:p>
+          <w:p>
+            <w:pPr>
+              <w:jc w:val="right"/>
+              <w:rPr>
+                <w:rFonts w:eastAsia="Microsoft YaHei UI Light" w:cstheme="minorHAnsi"/>
+                <w:b/>
+                <w:sz w:val="16"/>
+                <w:szCs w:val="16"/>
+              </w:rPr>
+            </w:pPr>
+          </w:p>
+          <w:p>
+            <w:pPr>
+              <w:jc w:val="right"/>
+              <w:rPr>
+                <w:rFonts w:eastAsia="Microsoft YaHei UI Light" w:cstheme="minorHAnsi"/>
+                <w:b/>
+                <w:sz w:val="16"/>
+                <w:szCs w:val="16"/>
+              </w:rPr>
+            </w:pPr>
+          </w:p>
+          <w:p>
+            <w:pPr>
+              <w:jc w:val="right"/>
+              <w:rPr>
+                <w:rFonts w:eastAsia="Microsoft YaHei UI Light" w:cstheme="minorHAnsi"/>
+                <w:sz w:val="16"/>
+                <w:szCs w:val="16"/>
+              </w:rPr>
+            </w:pPr>
+            <w:r>
+              <w:rPr>
+                <w:rFonts w:eastAsia="Microsoft YaHei UI Light" w:cstheme="minorHAnsi"/>
+                <w:sz w:val="16"/>
+                <w:szCs w:val="16"/>
+              </w:rPr>
+              <w:t>06/2015 – 09/2015</w:t>
+            </w:r>
+          </w:p>
+          <w:p>
+            <w:pPr>
+              <w:jc w:val="right"/>
+              <w:rPr>
+                <w:rFonts w:eastAsia="Microsoft YaHei UI Light" w:cstheme="minorHAnsi"/>
+                <w:b/>
+                <w:sz w:val="16"/>
+                <w:szCs w:val="16"/>
+              </w:rPr>
+            </w:pPr>
+          </w:p>
+          <w:p>
+            <w:pPr>
+              <w:jc w:val="right"/>
+              <w:rPr>
+                <w:rFonts w:eastAsia="Microsoft YaHei UI Light" w:cstheme="minorHAnsi"/>
+                <w:sz w:val="16"/>
+                <w:szCs w:val="16"/>
+              </w:rPr>
+            </w:pPr>
+          </w:p>
+          <w:p>
+            <w:pPr>
+              <w:jc w:val="right"/>
+              <w:rPr>
+                <w:rFonts w:eastAsia="Microsoft YaHei UI Light" w:cstheme="minorHAnsi"/>
+                <w:sz w:val="16"/>
+                <w:szCs w:val="16"/>
+              </w:rPr>
+            </w:pPr>
+          </w:p>
+          <w:p>
+            <w:pPr>
+              <w:jc w:val="right"/>
+              <w:rPr>
+                <w:rFonts w:eastAsia="Microsoft YaHei UI Light" w:cstheme="minorHAnsi"/>
+                <w:sz w:val="16"/>
+                <w:szCs w:val="16"/>
+              </w:rPr>
+            </w:pPr>
+            <w:r>
+              <w:rPr>
+                <w:rFonts w:eastAsia="Microsoft YaHei UI Light" w:cstheme="minorHAnsi"/>
+                <w:sz w:val="16"/>
+                <w:szCs w:val="16"/>
+              </w:rPr>
+              <w:t>06/2014 – 09/2014</w:t>
+            </w:r>
+          </w:p>
+          <w:p>
+            <w:pPr>
+              <w:jc w:val="right"/>
+              <w:rPr>
+                <w:rFonts w:eastAsia="Microsoft YaHei UI Light" w:cstheme="minorHAnsi"/>
+                <w:b/>
+                <w:sz w:val="16"/>
+                <w:szCs w:val="16"/>
+              </w:rPr>
+            </w:pPr>
+          </w:p>
+        </w:tc>
+        <w:tc>
+          <w:tcPr>
+            <w:tcW w:w="7030" w:type="dxa"/>
+            <w:gridSpan w:val="2"/>
+          </w:tcPr>
+          <w:p>
+            <w:pPr>
               <w:rPr>
                 <w:rFonts w:eastAsia="Microsoft YaHei UI Light" w:cstheme="minorHAnsi"/>
                 <w:sz w:val="24"/>
                 <w:szCs w:val="24"/>
               </w:rPr>
-              <w:t xml:space="preserve"> </w:t>
-            </w:r>
+            </w:pPr>
             <w:r>
               <w:rPr>
                 <w:rFonts w:eastAsia="Microsoft YaHei UI Light" w:cstheme="minorHAnsi"/>
@@ -1168,144 +1461,61 @@
                 <w:sz w:val="16"/>
                 <w:szCs w:val="16"/>
               </w:rPr>
-              <w:t xml:space="preserve">English teaching </w:t>
+              <w:t xml:space="preserve">English teaching assistant </w:t>
             </w:r>
             <w:r>
               <w:rPr>
                 <w:rFonts w:cstheme="minorHAnsi"/>
-                <w:b/>
-                <w:sz w:val="16"/>
-                <w:szCs w:val="16"/>
-              </w:rPr>
-              <w:t>assistant</w:t>
-            </w:r>
-            <w:r>
+                <w:sz w:val="16"/>
+                <w:szCs w:val="16"/>
+              </w:rPr>
+              <w:t>(Taiwan)</w:t>
+            </w:r>
+          </w:p>
+          <w:p>
+            <w:pPr>
               <w:rPr>
                 <w:rFonts w:cstheme="minorHAnsi"/>
-                <w:b/>
-                <w:sz w:val="16"/>
-                <w:szCs w:val="16"/>
-              </w:rPr>
-              <w:t xml:space="preserve"> </w:t>
-            </w:r>
+                <w:sz w:val="16"/>
+                <w:szCs w:val="16"/>
+              </w:rPr>
+            </w:pPr>
             <w:r>
               <w:rPr>
                 <w:rFonts w:cstheme="minorHAnsi"/>
                 <w:sz w:val="16"/>
                 <w:szCs w:val="16"/>
               </w:rPr>
-              <w:t>(Taiwan)</w:t>
-            </w:r>
-          </w:p>
-          <w:p>
-            <w:pPr>
-              <w:rPr>
-                <w:rFonts w:cstheme="minorHAnsi" w:hint="eastAsia"/>
-                <w:sz w:val="16"/>
-                <w:szCs w:val="16"/>
-              </w:rPr>
-            </w:pPr>
-            <w:r>
-              <w:rPr>
-                <w:rFonts w:cstheme="minorHAnsi"/>
-                <w:sz w:val="16"/>
-                <w:szCs w:val="16"/>
-              </w:rPr>
-              <w:t xml:space="preserve">Teaching </w:t>
-            </w:r>
-            <w:r>
-              <w:rPr>
-                <w:rFonts w:cstheme="minorHAnsi"/>
-                <w:sz w:val="16"/>
-                <w:szCs w:val="16"/>
-              </w:rPr>
-              <w:t xml:space="preserve">in remote rural areas </w:t>
-            </w:r>
-            <w:r>
-              <w:rPr>
-                <w:rFonts w:cstheme="minorHAnsi"/>
-                <w:sz w:val="16"/>
-                <w:szCs w:val="16"/>
-              </w:rPr>
-              <w:t xml:space="preserve">in Taiwan </w:t>
-            </w:r>
-            <w:r>
-              <w:rPr>
-                <w:rFonts w:cstheme="minorHAnsi"/>
-                <w:sz w:val="16"/>
-                <w:szCs w:val="16"/>
-              </w:rPr>
-              <w:t xml:space="preserve">as </w:t>
-            </w:r>
-            <w:r>
-              <w:rPr>
-                <w:rFonts w:cstheme="minorHAnsi"/>
-                <w:sz w:val="16"/>
-                <w:szCs w:val="16"/>
-              </w:rPr>
-              <w:t>s</w:t>
-            </w:r>
-            <w:r>
-              <w:rPr>
-                <w:rFonts w:cstheme="minorHAnsi"/>
-                <w:sz w:val="16"/>
-                <w:szCs w:val="16"/>
-              </w:rPr>
-              <w:t>ubstitute military s</w:t>
-            </w:r>
-            <w:r>
-              <w:rPr>
-                <w:rFonts w:cstheme="minorHAnsi"/>
-                <w:sz w:val="16"/>
-                <w:szCs w:val="16"/>
-              </w:rPr>
-              <w:t>ervice</w:t>
-            </w:r>
-            <w:r>
-              <w:rPr>
-                <w:rFonts w:cstheme="minorHAnsi"/>
-                <w:sz w:val="16"/>
-                <w:szCs w:val="16"/>
-              </w:rPr>
-              <w:t>.</w:t>
-            </w:r>
-          </w:p>
-          <w:p>
-            <w:pPr>
-              <w:rPr>
-                <w:rFonts w:eastAsia="Microsoft YaHei UI Light" w:cstheme="minorHAnsi"/>
-                <w:b/>
-                <w:sz w:val="16"/>
-                <w:szCs w:val="16"/>
-              </w:rPr>
-            </w:pPr>
-          </w:p>
-          <w:p>
-            <w:pPr>
-              <w:rPr>
-                <w:rFonts w:eastAsia="Microsoft YaHei UI Light" w:cstheme="minorHAnsi"/>
-                <w:b/>
-                <w:sz w:val="16"/>
-                <w:szCs w:val="16"/>
-              </w:rPr>
-            </w:pPr>
-            <w:r>
-              <w:rPr>
-                <w:rFonts w:eastAsia="Microsoft YaHei UI Light" w:cstheme="minorHAnsi"/>
-                <w:b/>
-                <w:sz w:val="16"/>
-                <w:szCs w:val="16"/>
-              </w:rPr>
-              <w:t xml:space="preserve">Research internship </w:t>
-            </w:r>
-            <w:r>
-              <w:rPr>
-                <w:rFonts w:eastAsia="Microsoft YaHei UI Light" w:cstheme="minorHAnsi"/>
-                <w:b/>
-                <w:sz w:val="16"/>
-                <w:szCs w:val="16"/>
-              </w:rPr>
-              <w:t xml:space="preserve">at University of St Andrews </w:t>
+              <w:t>Teaching in remote rural areas in Taiwan as substitute military service.</w:t>
+            </w:r>
+          </w:p>
+          <w:p>
+            <w:pPr>
+              <w:rPr>
+                <w:rFonts w:eastAsia="Microsoft YaHei UI Light" w:cstheme="minorHAnsi"/>
+                <w:b/>
+                <w:sz w:val="16"/>
+                <w:szCs w:val="16"/>
+              </w:rPr>
+            </w:pPr>
+          </w:p>
+          <w:p>
+            <w:pPr>
+              <w:rPr>
+                <w:rFonts w:eastAsia="Microsoft YaHei UI Light" w:cstheme="minorHAnsi"/>
+                <w:b/>
+                <w:sz w:val="16"/>
+                <w:szCs w:val="16"/>
+              </w:rPr>
+            </w:pPr>
+            <w:r>
+              <w:rPr>
+                <w:rFonts w:eastAsia="Microsoft YaHei UI Light" w:cstheme="minorHAnsi"/>
+                <w:b/>
+                <w:sz w:val="16"/>
+                <w:szCs w:val="16"/>
+              </w:rPr>
+              <w:t xml:space="preserve">Research internship at University of St Andrews </w:t>
             </w:r>
             <w:r>
               <w:rPr>
@@ -1413,16 +1623,7 @@
                 <w:sz w:val="16"/>
                 <w:szCs w:val="16"/>
               </w:rPr>
-              <w:t xml:space="preserve">Research internship </w:t>
-            </w:r>
-            <w:r>
-              <w:rPr>
-                <w:rFonts w:eastAsia="Microsoft YaHei UI Light" w:cstheme="minorHAnsi"/>
-                <w:b/>
-                <w:sz w:val="16"/>
-                <w:szCs w:val="16"/>
-              </w:rPr>
-              <w:t xml:space="preserve">at University of St Andrews </w:t>
+              <w:t xml:space="preserve">Research internship at University of St Andrews </w:t>
             </w:r>
             <w:r>
               <w:rPr>
@@ -1513,6 +1714,32 @@
             <w:pPr>
               <w:rPr>
                 <w:rFonts w:eastAsia="Microsoft YaHei UI Light" w:cstheme="minorHAnsi"/>
+                <w:sz w:val="24"/>
+                <w:szCs w:val="24"/>
+              </w:rPr>
+            </w:pPr>
+            <w:r>
+              <w:rPr>
+                <w:rFonts w:eastAsia="Microsoft YaHei UI Light" w:cstheme="minorHAnsi"/>
+                <w:sz w:val="24"/>
+                <w:szCs w:val="24"/>
+              </w:rPr>
+              <w:t>TEACHING EXPERIENCE</w:t>
+            </w:r>
+          </w:p>
+          <w:p>
+            <w:pPr>
+              <w:rPr>
+                <w:rFonts w:eastAsia="Microsoft YaHei UI Light" w:cstheme="minorHAnsi"/>
+                <w:sz w:val="24"/>
+                <w:szCs w:val="24"/>
+              </w:rPr>
+            </w:pPr>
+          </w:p>
+          <w:p>
+            <w:pPr>
+              <w:rPr>
+                <w:rFonts w:eastAsia="Microsoft YaHei UI Light" w:cstheme="minorHAnsi"/>
                 <w:sz w:val="20"/>
                 <w:szCs w:val="20"/>
               </w:rPr>
@@ -1527,119 +1754,14 @@
           </w:tcPr>
           <w:p>
             <w:pPr>
-              <w:rPr>
-                <w:rFonts w:eastAsia="Microsoft YaHei UI Light" w:cstheme="minorHAnsi"/>
-                <w:sz w:val="24"/>
-                <w:szCs w:val="24"/>
-              </w:rPr>
-            </w:pPr>
-          </w:p>
-          <w:p>
-            <w:pPr>
-              <w:jc w:val="right"/>
-              <w:rPr>
-                <w:rFonts w:eastAsia="Microsoft YaHei UI Light" w:cstheme="minorHAnsi"/>
-                <w:sz w:val="16"/>
-                <w:szCs w:val="16"/>
-              </w:rPr>
-            </w:pPr>
-            <w:r>
-              <w:rPr>
-                <w:rFonts w:eastAsia="Microsoft YaHei UI Light" w:cstheme="minorHAnsi"/>
-                <w:sz w:val="16"/>
-                <w:szCs w:val="16"/>
-              </w:rPr>
-              <w:t xml:space="preserve"> </w:t>
-            </w:r>
-            <w:r>
-              <w:rPr>
-                <w:rFonts w:eastAsia="Microsoft YaHei UI Light" w:cstheme="minorHAnsi"/>
-                <w:sz w:val="16"/>
-                <w:szCs w:val="16"/>
-              </w:rPr>
-              <w:t>[</w:t>
-            </w:r>
-            <w:r>
-              <w:rPr>
-                <w:rFonts w:eastAsia="Microsoft YaHei UI Light" w:cstheme="minorHAnsi"/>
-                <w:sz w:val="16"/>
-                <w:szCs w:val="16"/>
-              </w:rPr>
-              <w:t>C.1</w:t>
-            </w:r>
-            <w:r>
-              <w:rPr>
-                <w:rFonts w:eastAsia="Microsoft YaHei UI Light" w:cstheme="minorHAnsi"/>
-                <w:sz w:val="16"/>
-                <w:szCs w:val="16"/>
-              </w:rPr>
-              <w:t>]</w:t>
-            </w:r>
-          </w:p>
-          <w:p>
-            <w:pPr>
-              <w:jc w:val="right"/>
-              <w:rPr>
-                <w:rFonts w:eastAsia="Microsoft YaHei UI Light" w:cstheme="minorHAnsi"/>
-                <w:sz w:val="16"/>
-                <w:szCs w:val="16"/>
-              </w:rPr>
-            </w:pPr>
-          </w:p>
-          <w:p>
-            <w:pPr>
-              <w:jc w:val="right"/>
-              <w:rPr>
-                <w:rFonts w:eastAsia="Microsoft YaHei UI Light" w:cstheme="minorHAnsi"/>
-                <w:sz w:val="16"/>
-                <w:szCs w:val="16"/>
-              </w:rPr>
-            </w:pPr>
-          </w:p>
-          <w:p>
-            <w:pPr>
-              <w:jc w:val="right"/>
-              <w:rPr>
-                <w:rFonts w:eastAsia="Microsoft YaHei UI Light" w:cstheme="minorHAnsi"/>
-                <w:sz w:val="16"/>
-                <w:szCs w:val="16"/>
-              </w:rPr>
-            </w:pPr>
-          </w:p>
-          <w:p>
-            <w:pPr>
-              <w:jc w:val="right"/>
-              <w:rPr>
-                <w:rFonts w:eastAsia="Microsoft YaHei UI Light" w:cstheme="minorHAnsi"/>
-                <w:b/>
-                <w:sz w:val="16"/>
-                <w:szCs w:val="16"/>
-              </w:rPr>
-            </w:pPr>
-            <w:r>
-              <w:rPr>
-                <w:rFonts w:eastAsia="Microsoft YaHei UI Light" w:cstheme="minorHAnsi"/>
-                <w:sz w:val="16"/>
-                <w:szCs w:val="16"/>
-              </w:rPr>
-              <w:t>[</w:t>
-            </w:r>
-            <w:r>
-              <w:rPr>
-                <w:rFonts w:eastAsia="Microsoft YaHei UI Light" w:cstheme="minorHAnsi"/>
-                <w:sz w:val="16"/>
-                <w:szCs w:val="16"/>
-              </w:rPr>
-              <w:t>J.1</w:t>
-            </w:r>
-            <w:r>
-              <w:rPr>
-                <w:rFonts w:eastAsia="Microsoft YaHei UI Light" w:cstheme="minorHAnsi"/>
-                <w:sz w:val="16"/>
-                <w:szCs w:val="16"/>
-              </w:rPr>
-              <w:t>]</w:t>
-            </w:r>
+              <w:jc w:val="right"/>
+              <w:rPr>
+                <w:rFonts w:eastAsia="Microsoft YaHei UI Light" w:cstheme="minorHAnsi"/>
+                <w:b/>
+                <w:sz w:val="16"/>
+                <w:szCs w:val="16"/>
+              </w:rPr>
+            </w:pPr>
           </w:p>
         </w:tc>
         <w:tc>
@@ -1651,430 +1773,11 @@
             <w:pPr>
               <w:rPr>
                 <w:rFonts w:eastAsia="Microsoft YaHei UI Light" w:cstheme="minorHAnsi"/>
-                <w:sz w:val="24"/>
-                <w:szCs w:val="24"/>
-              </w:rPr>
-            </w:pPr>
-            <w:r>
-              <w:rPr>
-                <w:rFonts w:eastAsia="Microsoft YaHei UI Light" w:cstheme="minorHAnsi"/>
-                <w:sz w:val="24"/>
-                <w:szCs w:val="24"/>
-              </w:rPr>
-              <w:t>PUBLICATIONS</w:t>
-            </w:r>
-          </w:p>
-          <w:p>
-            <w:pPr>
-              <w:rPr>
-                <w:rFonts w:cstheme="minorHAnsi"/>
-                <w:sz w:val="16"/>
-                <w:szCs w:val="16"/>
-              </w:rPr>
-            </w:pPr>
-            <w:r>
-              <w:rPr>
-                <w:rFonts w:cstheme="minorHAnsi"/>
-                <w:b/>
-                <w:sz w:val="16"/>
-                <w:szCs w:val="16"/>
-              </w:rPr>
-              <w:t>Wu, C</w:t>
-            </w:r>
-            <w:r>
-              <w:rPr>
-                <w:rFonts w:cstheme="minorHAnsi"/>
-                <w:b/>
-                <w:sz w:val="16"/>
-                <w:szCs w:val="16"/>
-              </w:rPr>
-              <w:t>J</w:t>
-            </w:r>
-            <w:r>
-              <w:rPr>
-                <w:rFonts w:cstheme="minorHAnsi"/>
-                <w:b/>
-                <w:sz w:val="16"/>
-                <w:szCs w:val="16"/>
-              </w:rPr>
-              <w:t>.</w:t>
-            </w:r>
-            <w:r>
-              <w:rPr>
-                <w:rFonts w:cstheme="minorHAnsi"/>
-                <w:sz w:val="16"/>
-                <w:szCs w:val="16"/>
-              </w:rPr>
-              <w:t xml:space="preserve">, </w:t>
-            </w:r>
-            <w:r>
-              <w:rPr>
-                <w:rFonts w:cstheme="minorHAnsi"/>
-                <w:sz w:val="16"/>
-                <w:szCs w:val="16"/>
-              </w:rPr>
-              <w:t>Houben</w:t>
-            </w:r>
-            <w:r>
-              <w:rPr>
-                <w:rFonts w:cstheme="minorHAnsi"/>
-                <w:sz w:val="16"/>
-                <w:szCs w:val="16"/>
-              </w:rPr>
-              <w:t>, S</w:t>
-            </w:r>
-            <w:r>
-              <w:rPr>
-                <w:rFonts w:cstheme="minorHAnsi"/>
-                <w:sz w:val="16"/>
-                <w:szCs w:val="16"/>
-              </w:rPr>
-              <w:t>.</w:t>
-            </w:r>
-            <w:r>
-              <w:rPr>
-                <w:rFonts w:cstheme="minorHAnsi"/>
-                <w:sz w:val="16"/>
-                <w:szCs w:val="16"/>
-              </w:rPr>
-              <w:t>, Marquardt, N. (2017</w:t>
-            </w:r>
-            <w:r>
-              <w:rPr>
-                <w:rFonts w:cstheme="minorHAnsi"/>
-                <w:sz w:val="16"/>
-                <w:szCs w:val="16"/>
-              </w:rPr>
-              <w:t xml:space="preserve">) </w:t>
-            </w:r>
-            <w:r>
-              <w:rPr>
-                <w:sz w:val="16"/>
-                <w:szCs w:val="16"/>
-              </w:rPr>
-              <w:t>EagleSense: Tracking People and Devices in Interactive Spaces using Real-Time Top-View Depth-Sensing</w:t>
-            </w:r>
-            <w:r>
-              <w:rPr>
-                <w:rFonts w:cstheme="minorHAnsi"/>
-                <w:sz w:val="16"/>
-                <w:szCs w:val="16"/>
-              </w:rPr>
-              <w:t>. To Appear</w:t>
-            </w:r>
-            <w:r>
-              <w:rPr>
-                <w:rFonts w:cstheme="minorHAnsi"/>
-                <w:sz w:val="16"/>
-                <w:szCs w:val="16"/>
-              </w:rPr>
-              <w:t xml:space="preserve"> </w:t>
-            </w:r>
-            <w:proofErr w:type="gramStart"/>
-            <w:r>
-              <w:rPr>
-                <w:rFonts w:cstheme="minorHAnsi"/>
-                <w:sz w:val="16"/>
-                <w:szCs w:val="16"/>
-              </w:rPr>
-              <w:t>I</w:t>
-            </w:r>
-            <w:r>
-              <w:rPr>
-                <w:rFonts w:cstheme="minorHAnsi"/>
-                <w:sz w:val="16"/>
-                <w:szCs w:val="16"/>
-              </w:rPr>
-              <w:t>n</w:t>
-            </w:r>
-            <w:proofErr w:type="gramEnd"/>
-            <w:r>
-              <w:rPr>
-                <w:rFonts w:cstheme="minorHAnsi"/>
-                <w:sz w:val="16"/>
-                <w:szCs w:val="16"/>
-              </w:rPr>
-              <w:t xml:space="preserve"> </w:t>
-            </w:r>
-            <w:r>
-              <w:rPr>
-                <w:rFonts w:cstheme="minorHAnsi"/>
-                <w:i/>
-                <w:sz w:val="16"/>
-                <w:szCs w:val="16"/>
-              </w:rPr>
-              <w:t xml:space="preserve">Proceedings of </w:t>
-            </w:r>
-            <w:r>
-              <w:rPr>
-                <w:rFonts w:cstheme="minorHAnsi"/>
-                <w:i/>
-                <w:sz w:val="16"/>
-                <w:szCs w:val="16"/>
-              </w:rPr>
-              <w:t>the 35th Annual ACM Conference on Human Factors in Computing Systems (CHI</w:t>
-            </w:r>
-            <w:r>
-              <w:rPr>
-                <w:rFonts w:cstheme="minorHAnsi"/>
-                <w:i/>
-                <w:sz w:val="16"/>
-                <w:szCs w:val="16"/>
-              </w:rPr>
-              <w:t xml:space="preserve"> </w:t>
-            </w:r>
-            <w:r>
-              <w:rPr>
-                <w:rFonts w:cstheme="minorHAnsi"/>
-                <w:i/>
-                <w:sz w:val="16"/>
-                <w:szCs w:val="16"/>
-              </w:rPr>
-              <w:t>’17)</w:t>
-            </w:r>
-            <w:r>
-              <w:rPr>
-                <w:rFonts w:cstheme="minorHAnsi"/>
-                <w:sz w:val="16"/>
-                <w:szCs w:val="16"/>
-              </w:rPr>
-              <w:t xml:space="preserve">. </w:t>
-            </w:r>
-            <w:r>
-              <w:rPr>
-                <w:rFonts w:cstheme="minorHAnsi"/>
-                <w:sz w:val="16"/>
-                <w:szCs w:val="16"/>
-              </w:rPr>
-              <w:t>ACM</w:t>
-            </w:r>
-            <w:r>
-              <w:rPr>
-                <w:rFonts w:cstheme="minorHAnsi"/>
-                <w:sz w:val="16"/>
-                <w:szCs w:val="16"/>
-              </w:rPr>
-              <w:t>, New York, USA</w:t>
-            </w:r>
-            <w:r>
-              <w:rPr>
-                <w:rFonts w:cstheme="minorHAnsi"/>
-                <w:sz w:val="16"/>
-                <w:szCs w:val="16"/>
-              </w:rPr>
-              <w:t>.</w:t>
-            </w:r>
-          </w:p>
-          <w:p>
-            <w:pPr>
-              <w:rPr>
-                <w:rFonts w:eastAsia="Microsoft YaHei UI Light" w:cstheme="minorHAnsi"/>
-                <w:b/>
-                <w:sz w:val="16"/>
-                <w:szCs w:val="16"/>
-              </w:rPr>
-            </w:pPr>
-          </w:p>
-          <w:p>
-            <w:pPr>
-              <w:rPr>
-                <w:rFonts w:eastAsia="Microsoft YaHei UI Light" w:cstheme="minorHAnsi"/>
-                <w:b/>
-                <w:sz w:val="16"/>
-                <w:szCs w:val="16"/>
-              </w:rPr>
-            </w:pPr>
-            <w:r>
-              <w:rPr>
-                <w:rFonts w:cstheme="minorHAnsi"/>
-                <w:b/>
-                <w:spacing w:val="4"/>
-                <w:sz w:val="16"/>
-                <w:szCs w:val="16"/>
-                <w:shd w:val="clear" w:color="auto" w:fill="FCFCFC"/>
-              </w:rPr>
-              <w:t xml:space="preserve">Wu, </w:t>
-            </w:r>
-            <w:r>
-              <w:rPr>
-                <w:rFonts w:cstheme="minorHAnsi"/>
-                <w:b/>
-                <w:spacing w:val="4"/>
-                <w:sz w:val="16"/>
-                <w:szCs w:val="16"/>
-                <w:shd w:val="clear" w:color="auto" w:fill="FCFCFC"/>
-              </w:rPr>
-              <w:t>CJ.</w:t>
-            </w:r>
-            <w:r>
-              <w:rPr>
-                <w:rFonts w:cstheme="minorHAnsi"/>
-                <w:spacing w:val="4"/>
-                <w:sz w:val="16"/>
-                <w:szCs w:val="16"/>
-                <w:shd w:val="clear" w:color="auto" w:fill="FCFCFC"/>
-              </w:rPr>
-              <w:t>, Quigley, A.,</w:t>
-            </w:r>
-            <w:r>
-              <w:rPr>
-                <w:rFonts w:cstheme="minorHAnsi"/>
-                <w:spacing w:val="4"/>
-                <w:sz w:val="16"/>
-                <w:szCs w:val="16"/>
-                <w:shd w:val="clear" w:color="auto" w:fill="FCFCFC"/>
-              </w:rPr>
-              <w:t xml:space="preserve"> Harris-</w:t>
-            </w:r>
-            <w:proofErr w:type="spellStart"/>
-            <w:r>
-              <w:rPr>
-                <w:rFonts w:cstheme="minorHAnsi"/>
-                <w:spacing w:val="4"/>
-                <w:sz w:val="16"/>
-                <w:szCs w:val="16"/>
-                <w:shd w:val="clear" w:color="auto" w:fill="FCFCFC"/>
-              </w:rPr>
-              <w:t>Birtill</w:t>
-            </w:r>
-            <w:proofErr w:type="spellEnd"/>
-            <w:r>
-              <w:rPr>
-                <w:rFonts w:cstheme="minorHAnsi"/>
-                <w:spacing w:val="4"/>
-                <w:sz w:val="16"/>
-                <w:szCs w:val="16"/>
-                <w:shd w:val="clear" w:color="auto" w:fill="FCFCFC"/>
-              </w:rPr>
-              <w:t xml:space="preserve">, D. </w:t>
-            </w:r>
-            <w:r>
-              <w:rPr>
-                <w:rFonts w:cstheme="minorHAnsi"/>
-                <w:spacing w:val="4"/>
-                <w:sz w:val="16"/>
-                <w:szCs w:val="16"/>
-                <w:shd w:val="clear" w:color="auto" w:fill="FCFCFC"/>
-              </w:rPr>
-              <w:t xml:space="preserve">(2016) </w:t>
-            </w:r>
-            <w:r>
-              <w:rPr>
-                <w:rFonts w:cstheme="minorHAnsi"/>
-                <w:spacing w:val="4"/>
-                <w:sz w:val="16"/>
-                <w:szCs w:val="16"/>
-                <w:shd w:val="clear" w:color="auto" w:fill="FCFCFC"/>
-              </w:rPr>
-              <w:t xml:space="preserve">Out of Sight: A Toolkit for Tracking Occluded Human Joint Positions. </w:t>
-            </w:r>
-            <w:r>
-              <w:rPr>
-                <w:rFonts w:cstheme="minorHAnsi"/>
-                <w:spacing w:val="4"/>
-                <w:sz w:val="16"/>
-                <w:szCs w:val="16"/>
-                <w:shd w:val="clear" w:color="auto" w:fill="FCFCFC"/>
-              </w:rPr>
-              <w:t xml:space="preserve">In </w:t>
-            </w:r>
-            <w:r>
-              <w:rPr>
-                <w:rFonts w:cstheme="minorHAnsi"/>
-                <w:i/>
-                <w:spacing w:val="4"/>
-                <w:sz w:val="16"/>
-                <w:szCs w:val="16"/>
-                <w:shd w:val="clear" w:color="auto" w:fill="FCFCFC"/>
-              </w:rPr>
-              <w:t>Pers</w:t>
-            </w:r>
-            <w:r>
-              <w:rPr>
-                <w:rFonts w:cstheme="minorHAnsi"/>
-                <w:i/>
-                <w:spacing w:val="4"/>
-                <w:sz w:val="16"/>
-                <w:szCs w:val="16"/>
-                <w:shd w:val="clear" w:color="auto" w:fill="FCFCFC"/>
-              </w:rPr>
-              <w:t>onal</w:t>
-            </w:r>
-            <w:r>
-              <w:rPr>
-                <w:rFonts w:cstheme="minorHAnsi"/>
-                <w:i/>
-                <w:spacing w:val="4"/>
-                <w:sz w:val="16"/>
-                <w:szCs w:val="16"/>
-                <w:shd w:val="clear" w:color="auto" w:fill="FCFCFC"/>
-              </w:rPr>
-              <w:t xml:space="preserve"> and</w:t>
-            </w:r>
-            <w:r>
-              <w:rPr>
-                <w:rFonts w:cstheme="minorHAnsi"/>
-                <w:i/>
-                <w:spacing w:val="4"/>
-                <w:sz w:val="16"/>
-                <w:szCs w:val="16"/>
-                <w:shd w:val="clear" w:color="auto" w:fill="FCFCFC"/>
-              </w:rPr>
-              <w:t xml:space="preserve"> Ubiquit</w:t>
-            </w:r>
-            <w:r>
-              <w:rPr>
-                <w:rFonts w:cstheme="minorHAnsi"/>
-                <w:i/>
-                <w:spacing w:val="4"/>
-                <w:sz w:val="16"/>
-                <w:szCs w:val="16"/>
-                <w:shd w:val="clear" w:color="auto" w:fill="FCFCFC"/>
-              </w:rPr>
-              <w:t>ous</w:t>
-            </w:r>
-            <w:r>
-              <w:rPr>
-                <w:rFonts w:cstheme="minorHAnsi"/>
-                <w:i/>
-                <w:spacing w:val="4"/>
-                <w:sz w:val="16"/>
-                <w:szCs w:val="16"/>
-                <w:shd w:val="clear" w:color="auto" w:fill="FCFCFC"/>
-              </w:rPr>
-              <w:t xml:space="preserve"> Comput</w:t>
-            </w:r>
-            <w:r>
-              <w:rPr>
-                <w:rFonts w:cstheme="minorHAnsi"/>
-                <w:i/>
-                <w:spacing w:val="4"/>
-                <w:sz w:val="16"/>
-                <w:szCs w:val="16"/>
-                <w:shd w:val="clear" w:color="auto" w:fill="FCFCFC"/>
-              </w:rPr>
-              <w:t>ing</w:t>
-            </w:r>
-            <w:r>
-              <w:rPr>
-                <w:rFonts w:cstheme="minorHAnsi"/>
-                <w:spacing w:val="4"/>
-                <w:sz w:val="16"/>
-                <w:szCs w:val="16"/>
-                <w:shd w:val="clear" w:color="auto" w:fill="FCFCFC"/>
-              </w:rPr>
-              <w:t>. doi:10.1007/s00779-016-0997-6</w:t>
-            </w:r>
-            <w:r>
-              <w:rPr>
-                <w:rFonts w:cstheme="minorHAnsi"/>
-                <w:spacing w:val="4"/>
-                <w:sz w:val="16"/>
-                <w:szCs w:val="16"/>
-                <w:shd w:val="clear" w:color="auto" w:fill="FCFCFC"/>
-              </w:rPr>
-              <w:t>.</w:t>
-            </w:r>
+                <w:b/>
+                <w:sz w:val="16"/>
+                <w:szCs w:val="16"/>
+              </w:rPr>
+            </w:pPr>
           </w:p>
         </w:tc>
       </w:tr>
@@ -2160,23 +1863,7 @@
                 <w:sz w:val="16"/>
                 <w:szCs w:val="16"/>
               </w:rPr>
-              <w:t>Artificial intelligence applied to user in</w:t>
-            </w:r>
-            <w:r>
-              <w:rPr>
-                <w:rFonts w:eastAsia="Microsoft YaHei UI Light" w:cstheme="minorHAnsi"/>
-                <w:sz w:val="16"/>
-                <w:szCs w:val="16"/>
-              </w:rPr>
-              <w:t xml:space="preserve">terfaces and </w:t>
-            </w:r>
-            <w:r>
-              <w:rPr>
-                <w:rFonts w:eastAsia="Microsoft YaHei UI Light" w:cstheme="minorHAnsi"/>
-                <w:sz w:val="16"/>
-                <w:szCs w:val="16"/>
-              </w:rPr>
-              <w:t xml:space="preserve">interactive </w:t>
+              <w:t xml:space="preserve">Artificial intelligence applied to user interfaces and interactive </w:t>
             </w:r>
             <w:r>
               <w:rPr>
@@ -2192,15 +1879,7 @@
                 <w:sz w:val="16"/>
                 <w:szCs w:val="16"/>
               </w:rPr>
-              <w:t xml:space="preserve"> proxemics and </w:t>
-            </w:r>
-            <w:r>
-              <w:rPr>
-                <w:rFonts w:eastAsia="Microsoft YaHei UI Light" w:cstheme="minorHAnsi"/>
-                <w:sz w:val="16"/>
-                <w:szCs w:val="16"/>
-              </w:rPr>
-              <w:t>multi</w:t>
+              <w:t xml:space="preserve"> proxemics and multi</w:t>
             </w:r>
             <w:r>
               <w:rPr>
@@ -2216,15 +1895,7 @@
                 <w:sz w:val="16"/>
                 <w:szCs w:val="16"/>
               </w:rPr>
-              <w:t xml:space="preserve"> </w:t>
-            </w:r>
-            <w:r>
-              <w:rPr>
-                <w:rFonts w:eastAsia="Microsoft YaHei UI Light" w:cstheme="minorHAnsi"/>
-                <w:sz w:val="16"/>
-                <w:szCs w:val="16"/>
-              </w:rPr>
-              <w:t xml:space="preserve">data </w:t>
+              <w:t xml:space="preserve"> data </w:t>
             </w:r>
             <w:r>
               <w:rPr>
@@ -2363,15 +2034,7 @@
                 <w:sz w:val="16"/>
                 <w:szCs w:val="16"/>
               </w:rPr>
-              <w:t>(High school)</w:t>
-            </w:r>
-            <w:r>
-              <w:rPr>
-                <w:rFonts w:eastAsia="Microsoft YaHei UI Light" w:cstheme="minorHAnsi"/>
-                <w:sz w:val="16"/>
-                <w:szCs w:val="16"/>
-              </w:rPr>
-              <w:t xml:space="preserve">, </w:t>
+              <w:t xml:space="preserve">(High school), </w:t>
             </w:r>
             <w:r>
               <w:rPr>
@@ -2388,15 +2051,7 @@
                 <w:sz w:val="16"/>
                 <w:szCs w:val="16"/>
               </w:rPr>
-              <w:t>(University)</w:t>
-            </w:r>
-            <w:r>
-              <w:rPr>
-                <w:rFonts w:eastAsia="Microsoft YaHei UI Light" w:cstheme="minorHAnsi"/>
-                <w:sz w:val="16"/>
-                <w:szCs w:val="16"/>
-              </w:rPr>
-              <w:t xml:space="preserve">, </w:t>
+              <w:t xml:space="preserve">(University), </w:t>
             </w:r>
             <w:r>
               <w:rPr>
@@ -2638,16 +2293,7 @@
                 <w:sz w:val="16"/>
                 <w:szCs w:val="16"/>
               </w:rPr>
-              <w:t>Honorable mention, University College London Dat</w:t>
-            </w:r>
-            <w:r>
-              <w:rPr>
-                <w:rFonts w:eastAsia="Microsoft YaHei UI Light" w:cstheme="minorHAnsi"/>
-                <w:b/>
-                <w:sz w:val="16"/>
-                <w:szCs w:val="16"/>
-              </w:rPr>
-              <w:t xml:space="preserve">a Science Student Challenge </w:t>
+              <w:t xml:space="preserve">Honorable mention, University College London Data Science Student Challenge </w:t>
             </w:r>
             <w:r>
               <w:rPr>
@@ -2692,36 +2338,7 @@
                 <w:sz w:val="16"/>
                 <w:szCs w:val="16"/>
               </w:rPr>
-              <w:t xml:space="preserve">se of </w:t>
-            </w:r>
-            <w:proofErr w:type="spellStart"/>
-            <w:r>
-              <w:rPr>
-                <w:rFonts w:eastAsia="Microsoft YaHei UI Light" w:cstheme="minorHAnsi"/>
-                <w:b/>
-                <w:sz w:val="16"/>
-                <w:szCs w:val="16"/>
-              </w:rPr>
-              <w:t>Me</w:t>
-            </w:r>
-            <w:r>
-              <w:rPr>
-                <w:rFonts w:eastAsia="Microsoft YaHei UI Light" w:cstheme="minorHAnsi"/>
-                <w:b/>
-                <w:sz w:val="16"/>
-                <w:szCs w:val="16"/>
-              </w:rPr>
-              <w:t>ndeley</w:t>
-            </w:r>
-            <w:proofErr w:type="spellEnd"/>
-            <w:r>
-              <w:rPr>
-                <w:rFonts w:eastAsia="Microsoft YaHei UI Light" w:cstheme="minorHAnsi"/>
-                <w:b/>
-                <w:sz w:val="16"/>
-                <w:szCs w:val="16"/>
-              </w:rPr>
-              <w:t xml:space="preserve"> API, Hack Cambridge </w:t>
+              <w:t xml:space="preserve">se of Mendeley API, Hack Cambridge </w:t>
             </w:r>
             <w:r>
               <w:rPr>
@@ -2748,36 +2365,7 @@
                 <w:sz w:val="16"/>
                 <w:szCs w:val="16"/>
               </w:rPr>
-              <w:t>Finalist, Ba</w:t>
-            </w:r>
-            <w:r>
-              <w:rPr>
-                <w:rFonts w:eastAsia="Microsoft YaHei UI Light" w:cstheme="minorHAnsi"/>
-                <w:b/>
-                <w:sz w:val="16"/>
-                <w:szCs w:val="16"/>
-              </w:rPr>
-              <w:t xml:space="preserve">rclays </w:t>
-            </w:r>
-            <w:proofErr w:type="spellStart"/>
-            <w:r>
-              <w:rPr>
-                <w:rFonts w:eastAsia="Microsoft YaHei UI Light" w:cstheme="minorHAnsi"/>
-                <w:b/>
-                <w:sz w:val="16"/>
-                <w:szCs w:val="16"/>
-              </w:rPr>
-              <w:t>Openminds</w:t>
-            </w:r>
-            <w:proofErr w:type="spellEnd"/>
-            <w:r>
-              <w:rPr>
-                <w:rFonts w:eastAsia="Microsoft YaHei UI Light" w:cstheme="minorHAnsi"/>
-                <w:b/>
-                <w:sz w:val="16"/>
-                <w:szCs w:val="16"/>
-              </w:rPr>
-              <w:t xml:space="preserve"> Hackathon </w:t>
+              <w:t xml:space="preserve">Finalist, Barclays Openminds Hackathon </w:t>
             </w:r>
             <w:r>
               <w:rPr>
@@ -2813,16 +2401,7 @@
                 <w:sz w:val="16"/>
                 <w:szCs w:val="16"/>
               </w:rPr>
-              <w:t>, J.P. Mor</w:t>
-            </w:r>
-            <w:r>
-              <w:rPr>
-                <w:rFonts w:eastAsia="Microsoft YaHei UI Light" w:cstheme="minorHAnsi"/>
-                <w:b/>
-                <w:sz w:val="16"/>
-                <w:szCs w:val="16"/>
-              </w:rPr>
-              <w:t xml:space="preserve">gan Code for Good Challenge </w:t>
+              <w:t xml:space="preserve">, J.P. Morgan Code for Good Challenge </w:t>
             </w:r>
             <w:r>
               <w:rPr>
@@ -3139,15 +2718,7 @@
                 <w:sz w:val="16"/>
                 <w:szCs w:val="16"/>
               </w:rPr>
-              <w:t>Virtual machines</w:t>
-            </w:r>
-            <w:r>
-              <w:rPr>
-                <w:rFonts w:cstheme="minorHAnsi"/>
-                <w:sz w:val="16"/>
-                <w:szCs w:val="16"/>
-              </w:rPr>
-              <w:t xml:space="preserve"> </w:t>
+              <w:t xml:space="preserve">Virtual machines </w:t>
             </w:r>
           </w:p>
           <w:p>
@@ -3201,54 +2772,14 @@
                 <w:szCs w:val="16"/>
               </w:rPr>
             </w:pPr>
-            <w:proofErr w:type="spellStart"/>
-            <w:r>
-              <w:rPr>
-                <w:rFonts w:eastAsia="Microsoft YaHei UI Light" w:cstheme="minorHAnsi"/>
-                <w:b/>
-                <w:sz w:val="16"/>
-                <w:szCs w:val="16"/>
-              </w:rPr>
-              <w:t>Git</w:t>
-            </w:r>
-            <w:proofErr w:type="spellEnd"/>
-            <w:r>
-              <w:rPr>
-                <w:rFonts w:eastAsia="Microsoft YaHei UI Light" w:cstheme="minorHAnsi"/>
-                <w:b/>
-                <w:sz w:val="16"/>
-                <w:szCs w:val="16"/>
-              </w:rPr>
-              <w:t xml:space="preserve">, </w:t>
-            </w:r>
-            <w:proofErr w:type="spellStart"/>
-            <w:r>
-              <w:rPr>
-                <w:rFonts w:eastAsia="Microsoft YaHei UI Light" w:cstheme="minorHAnsi"/>
-                <w:b/>
-                <w:sz w:val="16"/>
-                <w:szCs w:val="16"/>
-              </w:rPr>
-              <w:t>TravisCI</w:t>
-            </w:r>
-            <w:proofErr w:type="spellEnd"/>
-            <w:r>
-              <w:rPr>
-                <w:rFonts w:eastAsia="Microsoft YaHei UI Light" w:cstheme="minorHAnsi"/>
-                <w:b/>
-                <w:sz w:val="16"/>
-                <w:szCs w:val="16"/>
-              </w:rPr>
-              <w:t xml:space="preserve">, </w:t>
-            </w:r>
-            <w:r>
-              <w:rPr>
-                <w:rFonts w:eastAsia="Microsoft YaHei UI Light" w:cstheme="minorHAnsi"/>
-                <w:b/>
-                <w:sz w:val="16"/>
-                <w:szCs w:val="16"/>
-              </w:rPr>
-              <w:t>Bash, Batch</w:t>
+            <w:r>
+              <w:rPr>
+                <w:rFonts w:eastAsia="Microsoft YaHei UI Light" w:cstheme="minorHAnsi"/>
+                <w:b/>
+                <w:sz w:val="16"/>
+                <w:szCs w:val="16"/>
+              </w:rPr>
+              <w:t>Git, TravisCI, Bash, Batch</w:t>
             </w:r>
             <w:r>
               <w:rPr>
@@ -3276,296 +2807,121 @@
                 <w:sz w:val="16"/>
                 <w:szCs w:val="16"/>
               </w:rPr>
-              <w:t xml:space="preserve">Java, Python, C, C++, C#, </w:t>
-            </w:r>
-            <w:proofErr w:type="spellStart"/>
-            <w:r>
-              <w:rPr>
-                <w:rFonts w:eastAsia="Microsoft YaHei UI Light" w:cstheme="minorHAnsi"/>
-                <w:b/>
-                <w:sz w:val="16"/>
-                <w:szCs w:val="16"/>
-              </w:rPr>
-              <w:t>Matlab</w:t>
-            </w:r>
-            <w:proofErr w:type="spellEnd"/>
-            <w:r>
-              <w:rPr>
-                <w:rFonts w:eastAsia="Microsoft YaHei UI Light" w:cstheme="minorHAnsi"/>
-                <w:b/>
-                <w:sz w:val="16"/>
-                <w:szCs w:val="16"/>
-              </w:rPr>
-              <w:t>, JavaScript, Go</w:t>
-            </w:r>
-          </w:p>
-          <w:p>
-            <w:pPr>
-              <w:rPr>
-                <w:rFonts w:eastAsia="Microsoft YaHei UI Light" w:cstheme="minorHAnsi"/>
-                <w:b/>
-                <w:sz w:val="16"/>
-                <w:szCs w:val="16"/>
-              </w:rPr>
-            </w:pPr>
-            <w:proofErr w:type="spellStart"/>
-            <w:r>
-              <w:rPr>
-                <w:rFonts w:eastAsia="Microsoft YaHei UI Light" w:cstheme="minorHAnsi"/>
-                <w:b/>
-                <w:sz w:val="16"/>
-                <w:szCs w:val="16"/>
-              </w:rPr>
-              <w:t>OpenCV</w:t>
-            </w:r>
-            <w:proofErr w:type="spellEnd"/>
-            <w:r>
-              <w:rPr>
-                <w:rFonts w:eastAsia="Microsoft YaHei UI Light" w:cstheme="minorHAnsi"/>
-                <w:b/>
-                <w:sz w:val="16"/>
-                <w:szCs w:val="16"/>
-              </w:rPr>
-              <w:t xml:space="preserve">, </w:t>
-            </w:r>
-            <w:proofErr w:type="spellStart"/>
-            <w:r>
-              <w:rPr>
-                <w:rFonts w:eastAsia="Microsoft YaHei UI Light" w:cstheme="minorHAnsi"/>
-                <w:b/>
-                <w:sz w:val="16"/>
-                <w:szCs w:val="16"/>
-              </w:rPr>
-              <w:t>EmguCV</w:t>
-            </w:r>
-            <w:proofErr w:type="spellEnd"/>
-          </w:p>
-          <w:p>
-            <w:pPr>
-              <w:rPr>
-                <w:rFonts w:eastAsia="Microsoft YaHei UI Light" w:cstheme="minorHAnsi"/>
-                <w:b/>
-                <w:sz w:val="16"/>
-                <w:szCs w:val="16"/>
-              </w:rPr>
-            </w:pPr>
-            <w:proofErr w:type="spellStart"/>
-            <w:r>
-              <w:rPr>
-                <w:rFonts w:eastAsia="Microsoft YaHei UI Light" w:cstheme="minorHAnsi"/>
-                <w:b/>
-                <w:sz w:val="16"/>
-                <w:szCs w:val="16"/>
-              </w:rPr>
-              <w:t>Scikit</w:t>
-            </w:r>
-            <w:proofErr w:type="spellEnd"/>
-            <w:r>
-              <w:rPr>
-                <w:rFonts w:eastAsia="Microsoft YaHei UI Light" w:cstheme="minorHAnsi"/>
-                <w:b/>
-                <w:sz w:val="16"/>
-                <w:szCs w:val="16"/>
-              </w:rPr>
-              <w:t xml:space="preserve">-Learn, XGBoost, </w:t>
-            </w:r>
-            <w:proofErr w:type="spellStart"/>
-            <w:r>
-              <w:rPr>
-                <w:rFonts w:eastAsia="Microsoft YaHei UI Light" w:cstheme="minorHAnsi"/>
-                <w:b/>
-                <w:sz w:val="16"/>
-                <w:szCs w:val="16"/>
-              </w:rPr>
-              <w:t>Keras</w:t>
-            </w:r>
-            <w:proofErr w:type="spellEnd"/>
-          </w:p>
-          <w:p>
-            <w:pPr>
-              <w:rPr>
-                <w:rFonts w:eastAsia="Microsoft YaHei UI Light" w:cstheme="minorHAnsi"/>
-                <w:b/>
-                <w:sz w:val="16"/>
-                <w:szCs w:val="16"/>
-              </w:rPr>
-            </w:pPr>
-            <w:proofErr w:type="spellStart"/>
-            <w:r>
-              <w:rPr>
-                <w:rFonts w:eastAsia="Microsoft YaHei UI Light" w:cstheme="minorHAnsi"/>
-                <w:b/>
-                <w:sz w:val="16"/>
-                <w:szCs w:val="16"/>
-              </w:rPr>
-              <w:t>Numpy</w:t>
-            </w:r>
-            <w:proofErr w:type="spellEnd"/>
-            <w:r>
-              <w:rPr>
-                <w:rFonts w:eastAsia="Microsoft YaHei UI Light" w:cstheme="minorHAnsi"/>
-                <w:b/>
-                <w:sz w:val="16"/>
-                <w:szCs w:val="16"/>
-              </w:rPr>
-              <w:t xml:space="preserve">, </w:t>
-            </w:r>
-            <w:proofErr w:type="spellStart"/>
-            <w:r>
-              <w:rPr>
-                <w:rFonts w:eastAsia="Microsoft YaHei UI Light" w:cstheme="minorHAnsi"/>
-                <w:b/>
-                <w:sz w:val="16"/>
-                <w:szCs w:val="16"/>
-              </w:rPr>
-              <w:t>Scipy</w:t>
-            </w:r>
-            <w:proofErr w:type="spellEnd"/>
-            <w:r>
-              <w:rPr>
-                <w:rFonts w:eastAsia="Microsoft YaHei UI Light" w:cstheme="minorHAnsi"/>
-                <w:b/>
-                <w:sz w:val="16"/>
-                <w:szCs w:val="16"/>
-              </w:rPr>
-              <w:t xml:space="preserve">, Pandas, </w:t>
-            </w:r>
-            <w:proofErr w:type="spellStart"/>
-            <w:r>
-              <w:rPr>
-                <w:rFonts w:eastAsia="Microsoft YaHei UI Light" w:cstheme="minorHAnsi"/>
-                <w:b/>
-                <w:sz w:val="16"/>
-                <w:szCs w:val="16"/>
-              </w:rPr>
-              <w:t>Matplotlib</w:t>
-            </w:r>
-            <w:proofErr w:type="spellEnd"/>
-            <w:r>
-              <w:rPr>
-                <w:rFonts w:eastAsia="Microsoft YaHei UI Light" w:cstheme="minorHAnsi"/>
-                <w:b/>
-                <w:sz w:val="16"/>
-                <w:szCs w:val="16"/>
-              </w:rPr>
-              <w:t xml:space="preserve">, </w:t>
-            </w:r>
-            <w:proofErr w:type="spellStart"/>
-            <w:r>
-              <w:rPr>
-                <w:rFonts w:eastAsia="Microsoft YaHei UI Light" w:cstheme="minorHAnsi"/>
-                <w:b/>
-                <w:sz w:val="16"/>
-                <w:szCs w:val="16"/>
-              </w:rPr>
-              <w:t>Seaborn</w:t>
-            </w:r>
-            <w:proofErr w:type="spellEnd"/>
-          </w:p>
-          <w:p>
-            <w:pPr>
-              <w:rPr>
-                <w:rFonts w:eastAsia="Microsoft YaHei UI Light" w:cstheme="minorHAnsi"/>
-                <w:b/>
-                <w:sz w:val="16"/>
-                <w:szCs w:val="16"/>
-              </w:rPr>
-            </w:pPr>
-            <w:r>
-              <w:rPr>
-                <w:rFonts w:eastAsia="Microsoft YaHei UI Light" w:cstheme="minorHAnsi"/>
-                <w:b/>
-                <w:sz w:val="16"/>
-                <w:szCs w:val="16"/>
-              </w:rPr>
-              <w:t xml:space="preserve">Markdown, HTML, CSS, Bootstrap, JQuery, </w:t>
-            </w:r>
-            <w:proofErr w:type="spellStart"/>
-            <w:r>
-              <w:rPr>
-                <w:rFonts w:eastAsia="Microsoft YaHei UI Light" w:cstheme="minorHAnsi"/>
-                <w:b/>
-                <w:sz w:val="16"/>
-                <w:szCs w:val="16"/>
-              </w:rPr>
-              <w:t>WebGL</w:t>
-            </w:r>
-            <w:proofErr w:type="spellEnd"/>
-            <w:r>
-              <w:rPr>
-                <w:rFonts w:eastAsia="Microsoft YaHei UI Light" w:cstheme="minorHAnsi"/>
-                <w:b/>
-                <w:sz w:val="16"/>
-                <w:szCs w:val="16"/>
-              </w:rPr>
-              <w:t>, D3.js, Flask, Tornado, Django</w:t>
-            </w:r>
-          </w:p>
-          <w:p>
-            <w:pPr>
-              <w:rPr>
-                <w:rFonts w:eastAsia="Microsoft YaHei UI Light" w:cstheme="minorHAnsi"/>
-                <w:b/>
-                <w:sz w:val="16"/>
-                <w:szCs w:val="16"/>
-              </w:rPr>
-            </w:pPr>
-            <w:r>
-              <w:rPr>
-                <w:rFonts w:eastAsia="Microsoft YaHei UI Light" w:cstheme="minorHAnsi"/>
-                <w:b/>
-                <w:sz w:val="16"/>
-                <w:szCs w:val="16"/>
-              </w:rPr>
-              <w:t xml:space="preserve">Microsoft Kinect, </w:t>
-            </w:r>
-            <w:proofErr w:type="spellStart"/>
-            <w:r>
-              <w:rPr>
-                <w:rFonts w:eastAsia="Microsoft YaHei UI Light" w:cstheme="minorHAnsi"/>
-                <w:b/>
-                <w:sz w:val="16"/>
-                <w:szCs w:val="16"/>
-              </w:rPr>
-              <w:t>Phidget</w:t>
-            </w:r>
-            <w:proofErr w:type="spellEnd"/>
-            <w:r>
-              <w:rPr>
-                <w:rFonts w:eastAsia="Microsoft YaHei UI Light" w:cstheme="minorHAnsi"/>
-                <w:b/>
-                <w:sz w:val="16"/>
-                <w:szCs w:val="16"/>
-              </w:rPr>
-              <w:t>, Arduino</w:t>
-            </w:r>
-          </w:p>
-          <w:p>
-            <w:pPr>
-              <w:rPr>
-                <w:rFonts w:eastAsia="Microsoft YaHei UI Light" w:cstheme="minorHAnsi"/>
-                <w:b/>
-                <w:sz w:val="16"/>
-                <w:szCs w:val="16"/>
-              </w:rPr>
-            </w:pPr>
-            <w:r>
-              <w:rPr>
-                <w:rFonts w:eastAsia="Microsoft YaHei UI Light" w:cstheme="minorHAnsi"/>
-                <w:b/>
-                <w:sz w:val="16"/>
-                <w:szCs w:val="16"/>
-              </w:rPr>
-              <w:t>Swing, JavaFX, WinForms, WPF</w:t>
-            </w:r>
-            <w:r>
-              <w:rPr>
-                <w:rFonts w:eastAsia="Microsoft YaHei UI Light" w:cstheme="minorHAnsi"/>
-                <w:b/>
-                <w:sz w:val="16"/>
-                <w:szCs w:val="16"/>
-              </w:rPr>
-              <w:t xml:space="preserve"> </w:t>
+              <w:t>Java, Python, C, C++, C#, Matlab, JavaScript, Go</w:t>
+            </w:r>
+          </w:p>
+          <w:p>
+            <w:pPr>
+              <w:rPr>
+                <w:rFonts w:eastAsia="Microsoft YaHei UI Light" w:cstheme="minorHAnsi"/>
+                <w:b/>
+                <w:sz w:val="16"/>
+                <w:szCs w:val="16"/>
+              </w:rPr>
+            </w:pPr>
+            <w:r>
+              <w:rPr>
+                <w:rFonts w:eastAsia="Microsoft YaHei UI Light" w:cstheme="minorHAnsi"/>
+                <w:b/>
+                <w:sz w:val="16"/>
+                <w:szCs w:val="16"/>
+              </w:rPr>
+              <w:t>OpenCV, EmguCV</w:t>
+            </w:r>
+          </w:p>
+          <w:p>
+            <w:pPr>
+              <w:rPr>
+                <w:rFonts w:eastAsia="Microsoft YaHei UI Light" w:cstheme="minorHAnsi"/>
+                <w:b/>
+                <w:sz w:val="16"/>
+                <w:szCs w:val="16"/>
+              </w:rPr>
+            </w:pPr>
+            <w:r>
+              <w:rPr>
+                <w:rFonts w:eastAsia="Microsoft YaHei UI Light" w:cstheme="minorHAnsi"/>
+                <w:b/>
+                <w:sz w:val="16"/>
+                <w:szCs w:val="16"/>
+              </w:rPr>
+              <w:t>Scikit-Learn, XGBoost, Keras</w:t>
+            </w:r>
+          </w:p>
+          <w:p>
+            <w:pPr>
+              <w:rPr>
+                <w:rFonts w:eastAsia="Microsoft YaHei UI Light" w:cstheme="minorHAnsi"/>
+                <w:b/>
+                <w:sz w:val="16"/>
+                <w:szCs w:val="16"/>
+              </w:rPr>
+            </w:pPr>
+            <w:r>
+              <w:rPr>
+                <w:rFonts w:eastAsia="Microsoft YaHei UI Light" w:cstheme="minorHAnsi"/>
+                <w:b/>
+                <w:sz w:val="16"/>
+                <w:szCs w:val="16"/>
+              </w:rPr>
+              <w:t>Numpy, Scipy, Pandas, Matplotlib, Seaborn</w:t>
+            </w:r>
+          </w:p>
+          <w:p>
+            <w:pPr>
+              <w:rPr>
+                <w:rFonts w:eastAsia="Microsoft YaHei UI Light" w:cstheme="minorHAnsi"/>
+                <w:b/>
+                <w:sz w:val="16"/>
+                <w:szCs w:val="16"/>
+              </w:rPr>
+            </w:pPr>
+            <w:r>
+              <w:rPr>
+                <w:rFonts w:eastAsia="Microsoft YaHei UI Light" w:cstheme="minorHAnsi"/>
+                <w:b/>
+                <w:sz w:val="16"/>
+                <w:szCs w:val="16"/>
+              </w:rPr>
+              <w:t>Markdown, HTML, CSS, Bootstrap, JQuery, WebGL, D3.js, Flask, Tornado, Django</w:t>
+            </w:r>
+          </w:p>
+          <w:p>
+            <w:pPr>
+              <w:rPr>
+                <w:rFonts w:eastAsia="Microsoft YaHei UI Light" w:cstheme="minorHAnsi"/>
+                <w:b/>
+                <w:sz w:val="16"/>
+                <w:szCs w:val="16"/>
+              </w:rPr>
+            </w:pPr>
+            <w:r>
+              <w:rPr>
+                <w:rFonts w:eastAsia="Microsoft YaHei UI Light" w:cstheme="minorHAnsi"/>
+                <w:b/>
+                <w:sz w:val="16"/>
+                <w:szCs w:val="16"/>
+              </w:rPr>
+              <w:t>Microsoft Kinect, Phidget, Arduino</w:t>
+            </w:r>
+          </w:p>
+          <w:p>
+            <w:pPr>
+              <w:rPr>
+                <w:rFonts w:eastAsia="Microsoft YaHei UI Light" w:cstheme="minorHAnsi"/>
+                <w:b/>
+                <w:sz w:val="16"/>
+                <w:szCs w:val="16"/>
+              </w:rPr>
+            </w:pPr>
+            <w:r>
+              <w:rPr>
+                <w:rFonts w:eastAsia="Microsoft YaHei UI Light" w:cstheme="minorHAnsi"/>
+                <w:b/>
+                <w:sz w:val="16"/>
+                <w:szCs w:val="16"/>
+              </w:rPr>
+              <w:t xml:space="preserve">Swing, JavaFX, WinForms, WPF </w:t>
             </w:r>
           </w:p>
           <w:p>
@@ -3603,27 +2959,7 @@
                 <w:sz w:val="16"/>
                 <w:szCs w:val="16"/>
               </w:rPr>
-              <w:t xml:space="preserve">Unreal Engine, </w:t>
-            </w:r>
-            <w:proofErr w:type="spellStart"/>
-            <w:r>
-              <w:rPr>
-                <w:rFonts w:eastAsia="Microsoft YaHei UI Light" w:cstheme="minorHAnsi"/>
-                <w:b/>
-                <w:sz w:val="16"/>
-                <w:szCs w:val="16"/>
-              </w:rPr>
-              <w:t>Phaser</w:t>
-            </w:r>
-            <w:proofErr w:type="spellEnd"/>
-            <w:r>
-              <w:rPr>
-                <w:rFonts w:eastAsia="Microsoft YaHei UI Light" w:cstheme="minorHAnsi"/>
-                <w:b/>
-                <w:sz w:val="16"/>
-                <w:szCs w:val="16"/>
-              </w:rPr>
-              <w:t>, pixi.js</w:t>
+              <w:t>Unreal Engine, Phaser, pixi.js</w:t>
             </w:r>
           </w:p>
         </w:tc>
@@ -3911,16 +3247,7 @@
                 <w:sz w:val="16"/>
                 <w:szCs w:val="16"/>
               </w:rPr>
-              <w:t>away (Hill-Walking) Society</w:t>
-            </w:r>
-            <w:r>
-              <w:rPr>
-                <w:rFonts w:eastAsia="Microsoft YaHei UI Light" w:cstheme="minorHAnsi"/>
-                <w:b/>
-                <w:sz w:val="16"/>
-                <w:szCs w:val="16"/>
-              </w:rPr>
-              <w:t xml:space="preserve"> </w:t>
+              <w:t xml:space="preserve">away (Hill-Walking) Society </w:t>
             </w:r>
             <w:r>
               <w:rPr>
@@ -4706,6 +4033,7 @@
   <w:style w:type="character" w:default="1" w:styleId="DefaultParagraphFont">
     <w:name w:val="Default Paragraph Font"/>
     <w:uiPriority w:val="1"/>
+    <w:semiHidden/>
     <w:unhideWhenUsed/>
   </w:style>
   <w:style w:type="table" w:default="1" w:styleId="TableNormal">
@@ -5095,7 +4423,7 @@
 </file>
 
 <file path=customXml/itemProps1.xml><?xml version="1.0" encoding="utf-8"?>
-<ds:datastoreItem xmlns:ds="http://schemas.openxmlformats.org/officeDocument/2006/customXml" ds:itemID="{6EA73C49-A943-40EE-93DB-C4EAE1F56E5A}">
+<ds:datastoreItem xmlns:ds="http://schemas.openxmlformats.org/officeDocument/2006/customXml" ds:itemID="{7ED54A20-1B44-4E7F-BE7D-726DE67D6605}">
   <ds:schemaRefs>
     <ds:schemaRef ds:uri="http://schemas.openxmlformats.org/officeDocument/2006/bibliography"/>
   </ds:schemaRefs>

</xml_diff>